<commit_message>
Cambios en gráficos y docx
</commit_message>
<xml_diff>
--- a/Panel de datos de Turismo de Lanzarote Una aplicación de datos abiertos en la administración pública-JECAS2021.docx
+++ b/Panel de datos de Turismo de Lanzarote Una aplicación de datos abiertos en la administración pública-JECAS2021.docx
@@ -788,25 +788,14 @@
         </w:rPr>
         <w:t xml:space="preserve">para ofrecer en abierto sus datos. </w:t>
       </w:r>
-      <w:proofErr w:type="spellStart"/>
-      <w:r>
-        <w:rPr>
-          <w:rFonts w:ascii="Times New Roman" w:eastAsia="Times New Roman" w:hAnsi="Times New Roman" w:cs="Times New Roman"/>
-          <w:color w:val="000000"/>
-          <w:sz w:val="24"/>
-          <w:szCs w:val="24"/>
-        </w:rPr>
-        <w:t>Thorsby</w:t>
-      </w:r>
-      <w:proofErr w:type="spellEnd"/>
-      <w:r>
-        <w:rPr>
-          <w:rFonts w:ascii="Times New Roman" w:eastAsia="Times New Roman" w:hAnsi="Times New Roman" w:cs="Times New Roman"/>
-          <w:color w:val="000000"/>
-          <w:sz w:val="24"/>
-          <w:szCs w:val="24"/>
-        </w:rPr>
-        <w:t xml:space="preserve"> et al. </w:t>
+      <w:r>
+        <w:rPr>
+          <w:rFonts w:ascii="Times New Roman" w:eastAsia="Times New Roman" w:hAnsi="Times New Roman" w:cs="Times New Roman"/>
+          <w:color w:val="000000"/>
+          <w:sz w:val="24"/>
+          <w:szCs w:val="24"/>
+        </w:rPr>
+        <w:t xml:space="preserve">Thorsby et al. </w:t>
       </w:r>
       <w:r>
         <w:rPr>
@@ -861,36 +850,16 @@
           <w:sz w:val="24"/>
           <w:szCs w:val="24"/>
         </w:rPr>
-        <w:t xml:space="preserve"> investigaron el contenido y características de portales de datos abiertos de ciudades de Estados Unidos.  Los resultados mostraron que, en general, los portales estaban en fases iniciales de desarrollo y necesitaban mejorar la ayuda de usuario y las herramientas de análisis, así como incluir apartados que ayudasen a los usuarios entender los datos, más gráficos y análisis.</w:t>
-      </w:r>
-      <w:r>
-        <w:rPr>
-          <w:rFonts w:ascii="Times New Roman" w:eastAsia="Times New Roman" w:hAnsi="Times New Roman" w:cs="Times New Roman"/>
-          <w:color w:val="000000"/>
-          <w:sz w:val="24"/>
-          <w:szCs w:val="24"/>
-        </w:rPr>
-        <w:t xml:space="preserve"> </w:t>
-      </w:r>
-      <w:proofErr w:type="spellStart"/>
-      <w:r>
-        <w:rPr>
-          <w:rFonts w:ascii="Times New Roman" w:eastAsia="Times New Roman" w:hAnsi="Times New Roman" w:cs="Times New Roman"/>
-          <w:color w:val="000000"/>
-          <w:sz w:val="24"/>
-          <w:szCs w:val="24"/>
-        </w:rPr>
-        <w:t>Ruijer</w:t>
-      </w:r>
-      <w:proofErr w:type="spellEnd"/>
-      <w:r>
-        <w:rPr>
-          <w:rFonts w:ascii="Times New Roman" w:eastAsia="Times New Roman" w:hAnsi="Times New Roman" w:cs="Times New Roman"/>
-          <w:color w:val="000000"/>
-          <w:sz w:val="24"/>
-          <w:szCs w:val="24"/>
-        </w:rPr>
-        <w:t xml:space="preserve"> et al. </w:t>
+        <w:t xml:space="preserve"> investigaron el contenido y características de portales de datos abiertos de ciudades de Estados Unidos.  Los resultados mostraron que, en general, los portales estaban en fases iniciales de desarrollo y necesitaban mejorar la ayuda de usuario y las herramientas de análisis, así como incluir apartados que ayudasen a los usuarios entender los datos, más gráficos y análisis. </w:t>
+      </w:r>
+      <w:r>
+        <w:rPr>
+          <w:rFonts w:ascii="Times New Roman" w:eastAsia="Times New Roman" w:hAnsi="Times New Roman" w:cs="Times New Roman"/>
+          <w:color w:val="000000"/>
+          <w:sz w:val="24"/>
+          <w:szCs w:val="24"/>
+        </w:rPr>
+        <w:t xml:space="preserve">Ruijer et al. </w:t>
       </w:r>
       <w:r>
         <w:rPr>
@@ -1377,16 +1346,7 @@
           <w:sz w:val="24"/>
           <w:szCs w:val="24"/>
         </w:rPr>
-        <w:t>reproducibilidad</w:t>
-      </w:r>
-      <w:r>
-        <w:rPr>
-          <w:rFonts w:ascii="Times New Roman" w:eastAsia="Times New Roman" w:hAnsi="Times New Roman" w:cs="Times New Roman"/>
-          <w:color w:val="000000"/>
-          <w:sz w:val="24"/>
-          <w:szCs w:val="24"/>
-        </w:rPr>
-        <w:t xml:space="preserve">, intercambio de código y análisis de datos eficiente. Siguiendo esta idea, </w:t>
+        <w:t xml:space="preserve">reproducibilidad, intercambio de código y análisis de datos eficiente. Siguiendo esta idea, </w:t>
       </w:r>
       <w:r>
         <w:rPr>
@@ -1590,9 +1550,17 @@
           <w:szCs w:val="24"/>
           <w:lang w:val="en-US"/>
         </w:rPr>
-        <w:t xml:space="preserve">, </w:t>
-      </w:r>
-      <w:proofErr w:type="spellStart"/>
+        <w:t xml:space="preserve">, wbstats </w:t>
+      </w:r>
+      <w:r>
+        <w:rPr>
+          <w:rFonts w:ascii="Times New Roman" w:eastAsia="Times New Roman" w:hAnsi="Times New Roman" w:cs="Times New Roman"/>
+          <w:color w:val="000000"/>
+          <w:sz w:val="24"/>
+          <w:szCs w:val="24"/>
+        </w:rPr>
+        <w:fldChar w:fldCharType="begin" w:fldLock="1"/>
+      </w:r>
       <w:r>
         <w:rPr>
           <w:rFonts w:ascii="Times New Roman" w:eastAsia="Times New Roman" w:hAnsi="Times New Roman" w:cs="Times New Roman"/>
@@ -1601,9 +1569,8 @@
           <w:szCs w:val="24"/>
           <w:lang w:val="en-US"/>
         </w:rPr>
-        <w:t>wbstats</w:t>
-      </w:r>
-      <w:proofErr w:type="spellEnd"/>
+        <w:instrText>ADDIN CSL_CITATION {"citationItems":[{"id":"ITEM-1","itemData":{"author":[{"dropping-particle":"","family":"Piburn","given":"Jesse","non-dropping-particle":"","parse-names":false,"suffix":""}],"id":"ITEM-1","issued":{"date-parts":[["2020","12","5"]]},"publisher":"Comprehensive R Archive Network (CRAN)","title":"Programmatic Access to Data and Statistics from the World Bank API [R package wbstats version 1.0.4]","type":"article-journal"},"uris":["http://www.mendeley.com/docu</w:instrText>
+      </w:r>
       <w:r>
         <w:rPr>
           <w:rFonts w:ascii="Times New Roman" w:eastAsia="Times New Roman" w:hAnsi="Times New Roman" w:cs="Times New Roman"/>
@@ -1612,7 +1579,46 @@
           <w:szCs w:val="24"/>
           <w:lang w:val="en-US"/>
         </w:rPr>
-        <w:t xml:space="preserve"> </w:t>
+        <w:instrText>ments/?uuid=3df81eaa-2c3d-391d-b5da-3cf4242d8b42"]}],"mendeley":{"formattedCitation":"(Piburn, 2020)","plainTextFormattedCitation":"(Piburn, 2020)","previouslyFormattedCitation":"(Piburn, 2020)"},"properties":{"noteIndex":0},"schema":"https://github.com/citation-style-language/schema/raw/master/csl-citation.json"}</w:instrText>
+      </w:r>
+      <w:r>
+        <w:rPr>
+          <w:rFonts w:ascii="Times New Roman" w:eastAsia="Times New Roman" w:hAnsi="Times New Roman" w:cs="Times New Roman"/>
+          <w:color w:val="000000"/>
+          <w:sz w:val="24"/>
+          <w:szCs w:val="24"/>
+        </w:rPr>
+        <w:fldChar w:fldCharType="separate"/>
+      </w:r>
+      <w:r>
+        <w:rPr>
+          <w:rFonts w:ascii="Times New Roman" w:eastAsia="Times New Roman" w:hAnsi="Times New Roman" w:cs="Times New Roman"/>
+          <w:noProof/>
+          <w:color w:val="000000"/>
+          <w:sz w:val="24"/>
+          <w:szCs w:val="24"/>
+          <w:lang w:val="en-US"/>
+        </w:rPr>
+        <w:t>(Piburn, 2020)</w:t>
+      </w:r>
+      <w:r>
+        <w:rPr>
+          <w:rFonts w:ascii="Times New Roman" w:eastAsia="Times New Roman" w:hAnsi="Times New Roman" w:cs="Times New Roman"/>
+          <w:color w:val="000000"/>
+          <w:sz w:val="24"/>
+          <w:szCs w:val="24"/>
+        </w:rPr>
+        <w:fldChar w:fldCharType="end"/>
+      </w:r>
+      <w:r>
+        <w:rPr>
+          <w:rFonts w:ascii="Times New Roman" w:eastAsia="Times New Roman" w:hAnsi="Times New Roman" w:cs="Times New Roman"/>
+          <w:color w:val="000000"/>
+          <w:sz w:val="24"/>
+          <w:szCs w:val="24"/>
+          <w:lang w:val="en-US"/>
+        </w:rPr>
+        <w:t xml:space="preserve">], Open Street Map [osmar </w:t>
       </w:r>
       <w:r>
         <w:rPr>
@@ -1631,188 +1637,46 @@
           <w:szCs w:val="24"/>
           <w:lang w:val="en-US"/>
         </w:rPr>
-        <w:instrText>ADDIN CSL_CITATION {"citationItems":[{"id":"ITEM-1","itemData":{"author":[{"dropping-particle":"","family":"Piburn","given":"Jesse","non-dropping-particle":"","parse-names":false,"suffix":""}],"id":"ITEM-1","issued":{"date-parts":[["2020","12","5"]]},"publisher":"Comprehensive R Archive Network (CRAN)","title":"Programmatic Access to Data and Statistics from the World Bank API [R package wbstats version 1.0.4]","type":"article-journal"},"uris":["http://www.mendeley.com/docu</w:instrText>
-      </w:r>
-      <w:r>
-        <w:rPr>
-          <w:rFonts w:ascii="Times New Roman" w:eastAsia="Times New Roman" w:hAnsi="Times New Roman" w:cs="Times New Roman"/>
+        <w:instrText>ADDIN CSL_CITATION {"citationItems":[{"id":"ITEM-1","itemData":{"abstract":"OpenStreetMap provides freely accessible and editable geographic data. osmar smoothly integrates the OpenStreetMap project into the R ecosystem. osmar provides infrastructure to access OpenStreetMap data from different sources, to enable working with the OSM data in the familiar R idiomology, and to convert the data into objects based on classes provided by existing R packages. This paper explains the package's concept and shows how to use it. As an application we present a simple navigation device.","author":[{"dropping-particle":"","family":"Eugster","given":"Manuel J A","non-dropping-particle":"","parse-names":false,"suffix":""},{"dropping-particle":"","family":"Schlesinger","given":"Thomas","non-dropping-particle":"","parse-names":false,"suffix":""}],"id":"ITEM-1","issued":{"date-parts":[["2012"]]},"title":"osmar: OpenStreetMap and R","type":"article-journal"},"uris":["http://www.mendeley.com/documents/?uuid=b9e59444-d851-3e2e-a05b-845166594d74"]}],"mendeley":{"formattedCitation":"(Eugster &amp; Schlesinger, 2012)","plainTextFormattedCitation":"(Eugster &amp; Schlesinger, 2012)","previouslyFormattedCitation":"(Eugster &amp; Schlesinger, 2012)"},"properties":{"noteIndex":0},"schema":"https://github.com/citation-style-language/schema/raw/master/csl-citation.json"}</w:instrText>
+      </w:r>
+      <w:r>
+        <w:rPr>
+          <w:rFonts w:ascii="Times New Roman" w:eastAsia="Times New Roman" w:hAnsi="Times New Roman" w:cs="Times New Roman"/>
+          <w:color w:val="000000"/>
+          <w:sz w:val="24"/>
+          <w:szCs w:val="24"/>
+        </w:rPr>
+        <w:fldChar w:fldCharType="separate"/>
+      </w:r>
+      <w:r>
+        <w:rPr>
+          <w:rFonts w:ascii="Times New Roman" w:eastAsia="Times New Roman" w:hAnsi="Times New Roman" w:cs="Times New Roman"/>
+          <w:noProof/>
           <w:color w:val="000000"/>
           <w:sz w:val="24"/>
           <w:szCs w:val="24"/>
           <w:lang w:val="en-US"/>
         </w:rPr>
-        <w:instrText>ments/?uuid=3df81eaa-2c3d-391d-b5da-3cf4242d8b42"]}],"mendeley":{"formattedCitation":"(Piburn, 2020)","plainTextFormattedCitation":"(Piburn, 2020)","previouslyFormattedCitation":"(Piburn, 2020)"},"properties":{"noteIndex":0},"schema":"https://github.com/citation-style-language/schema/raw/master/csl-citation.json"}</w:instrText>
-      </w:r>
-      <w:r>
-        <w:rPr>
-          <w:rFonts w:ascii="Times New Roman" w:eastAsia="Times New Roman" w:hAnsi="Times New Roman" w:cs="Times New Roman"/>
-          <w:color w:val="000000"/>
-          <w:sz w:val="24"/>
-          <w:szCs w:val="24"/>
-        </w:rPr>
-        <w:fldChar w:fldCharType="separate"/>
-      </w:r>
-      <w:r>
-        <w:rPr>
-          <w:rFonts w:ascii="Times New Roman" w:eastAsia="Times New Roman" w:hAnsi="Times New Roman" w:cs="Times New Roman"/>
-          <w:noProof/>
+        <w:t>(Eugster &amp; Schlesinger, 2012)</w:t>
+      </w:r>
+      <w:r>
+        <w:rPr>
+          <w:rFonts w:ascii="Times New Roman" w:eastAsia="Times New Roman" w:hAnsi="Times New Roman" w:cs="Times New Roman"/>
+          <w:color w:val="000000"/>
+          <w:sz w:val="24"/>
+          <w:szCs w:val="24"/>
+        </w:rPr>
+        <w:fldChar w:fldCharType="end"/>
+      </w:r>
+      <w:r>
+        <w:rPr>
+          <w:rFonts w:ascii="Times New Roman" w:eastAsia="Times New Roman" w:hAnsi="Times New Roman" w:cs="Times New Roman"/>
           <w:color w:val="000000"/>
           <w:sz w:val="24"/>
           <w:szCs w:val="24"/>
           <w:lang w:val="en-US"/>
         </w:rPr>
-        <w:t>(Piburn, 2020)</w:t>
-      </w:r>
-      <w:r>
-        <w:rPr>
-          <w:rFonts w:ascii="Times New Roman" w:eastAsia="Times New Roman" w:hAnsi="Times New Roman" w:cs="Times New Roman"/>
-          <w:color w:val="000000"/>
-          <w:sz w:val="24"/>
-          <w:szCs w:val="24"/>
-        </w:rPr>
-        <w:fldChar w:fldCharType="end"/>
-      </w:r>
-      <w:r>
-        <w:rPr>
-          <w:rFonts w:ascii="Times New Roman" w:eastAsia="Times New Roman" w:hAnsi="Times New Roman" w:cs="Times New Roman"/>
-          <w:color w:val="000000"/>
-          <w:sz w:val="24"/>
-          <w:szCs w:val="24"/>
-          <w:lang w:val="en-US"/>
-        </w:rPr>
-        <w:t>]</w:t>
-      </w:r>
-      <w:r>
-        <w:rPr>
-          <w:rFonts w:ascii="Times New Roman" w:eastAsia="Times New Roman" w:hAnsi="Times New Roman" w:cs="Times New Roman"/>
-          <w:color w:val="000000"/>
-          <w:sz w:val="24"/>
-          <w:szCs w:val="24"/>
-          <w:lang w:val="en-US"/>
-        </w:rPr>
-        <w:t xml:space="preserve">, Open Street Map </w:t>
-      </w:r>
-      <w:r>
-        <w:rPr>
-          <w:rFonts w:ascii="Times New Roman" w:eastAsia="Times New Roman" w:hAnsi="Times New Roman" w:cs="Times New Roman"/>
-          <w:color w:val="000000"/>
-          <w:sz w:val="24"/>
-          <w:szCs w:val="24"/>
-          <w:lang w:val="en-US"/>
-        </w:rPr>
-        <w:t>[</w:t>
-      </w:r>
-      <w:proofErr w:type="spellStart"/>
-      <w:r>
-        <w:rPr>
-          <w:rFonts w:ascii="Times New Roman" w:eastAsia="Times New Roman" w:hAnsi="Times New Roman" w:cs="Times New Roman"/>
-          <w:color w:val="000000"/>
-          <w:sz w:val="24"/>
-          <w:szCs w:val="24"/>
-          <w:lang w:val="en-US"/>
-        </w:rPr>
-        <w:t>osmar</w:t>
-      </w:r>
-      <w:proofErr w:type="spellEnd"/>
-      <w:r>
-        <w:rPr>
-          <w:rFonts w:ascii="Times New Roman" w:eastAsia="Times New Roman" w:hAnsi="Times New Roman" w:cs="Times New Roman"/>
-          <w:color w:val="000000"/>
-          <w:sz w:val="24"/>
-          <w:szCs w:val="24"/>
-          <w:lang w:val="en-US"/>
-        </w:rPr>
-        <w:t xml:space="preserve"> </w:t>
-      </w:r>
-      <w:r>
-        <w:rPr>
-          <w:rFonts w:ascii="Times New Roman" w:eastAsia="Times New Roman" w:hAnsi="Times New Roman" w:cs="Times New Roman"/>
-          <w:color w:val="000000"/>
-          <w:sz w:val="24"/>
-          <w:szCs w:val="24"/>
-        </w:rPr>
-        <w:fldChar w:fldCharType="begin" w:fldLock="1"/>
-      </w:r>
-      <w:r>
-        <w:rPr>
-          <w:rFonts w:ascii="Times New Roman" w:eastAsia="Times New Roman" w:hAnsi="Times New Roman" w:cs="Times New Roman"/>
-          <w:color w:val="000000"/>
-          <w:sz w:val="24"/>
-          <w:szCs w:val="24"/>
-          <w:lang w:val="en-US"/>
-        </w:rPr>
-        <w:instrText>ADDIN CSL_CITATION {"citationItems":[{"id":"ITEM-1","itemData":{"abstract":"OpenStreetMap provides freely accessible and editable geographic data. osmar smoothly integrates the OpenStreetMap project into the R ecosystem. osmar provides infrastructure to access OpenStreetMap data from different sources, to enable working with the OSM data in the familiar R idiomology, and to convert the data into objects based on classes provided by existing R packages. This paper explains the package's concept and shows how to use it. As an application we present a simple navigation device.","author":[{"dropping-particle":"","family":"Eugster","given":"Manuel J A","non-dropping-particle":"","parse-names":false,"suffix":""},{"dropping-particle":"","family":"Schlesinger","given":"Thomas","non-dropping-particle":"","parse-names":false,"suffix":""}],"id":"ITEM-1","issued":{"date-parts":[["2012"]]},"title":"osmar: OpenStreetMap and R","type":"article-journal"},"uris":["http://www.mendeley.com/documents/?uuid=b9e59444-d851-3e2e-a05b-845166594d74"]}],"mendeley":{"formattedCitation":"(Eugster &amp; Schlesinger, 2012)","plainTextFormattedCitation":"(Eugster &amp; Schlesinger, 2012)","previouslyFormattedCitation":"(Eugster &amp; Schlesinger, 2012)"},"properties":{"noteIndex":0},"schema":"https://github.com/citation-style-language/schema/raw/master/csl-citation.json"}</w:instrText>
-      </w:r>
-      <w:r>
-        <w:rPr>
-          <w:rFonts w:ascii="Times New Roman" w:eastAsia="Times New Roman" w:hAnsi="Times New Roman" w:cs="Times New Roman"/>
-          <w:color w:val="000000"/>
-          <w:sz w:val="24"/>
-          <w:szCs w:val="24"/>
-        </w:rPr>
-        <w:fldChar w:fldCharType="separate"/>
-      </w:r>
-      <w:r>
-        <w:rPr>
-          <w:rFonts w:ascii="Times New Roman" w:eastAsia="Times New Roman" w:hAnsi="Times New Roman" w:cs="Times New Roman"/>
-          <w:noProof/>
-          <w:color w:val="000000"/>
-          <w:sz w:val="24"/>
-          <w:szCs w:val="24"/>
-          <w:lang w:val="en-US"/>
-        </w:rPr>
-        <w:t>(Eugster &amp; Schlesinger, 2012)</w:t>
-      </w:r>
-      <w:r>
-        <w:rPr>
-          <w:rFonts w:ascii="Times New Roman" w:eastAsia="Times New Roman" w:hAnsi="Times New Roman" w:cs="Times New Roman"/>
-          <w:color w:val="000000"/>
-          <w:sz w:val="24"/>
-          <w:szCs w:val="24"/>
-        </w:rPr>
-        <w:fldChar w:fldCharType="end"/>
-      </w:r>
-      <w:r>
-        <w:rPr>
-          <w:rFonts w:ascii="Times New Roman" w:eastAsia="Times New Roman" w:hAnsi="Times New Roman" w:cs="Times New Roman"/>
-          <w:color w:val="000000"/>
-          <w:sz w:val="24"/>
-          <w:szCs w:val="24"/>
-          <w:lang w:val="en-US"/>
-        </w:rPr>
-        <w:t>]</w:t>
-      </w:r>
-      <w:r>
-        <w:rPr>
-          <w:rFonts w:ascii="Times New Roman" w:eastAsia="Times New Roman" w:hAnsi="Times New Roman" w:cs="Times New Roman"/>
-          <w:color w:val="000000"/>
-          <w:sz w:val="24"/>
-          <w:szCs w:val="24"/>
-          <w:lang w:val="en-US"/>
-        </w:rPr>
-        <w:t xml:space="preserve"> entre </w:t>
-      </w:r>
-      <w:proofErr w:type="spellStart"/>
-      <w:r>
-        <w:rPr>
-          <w:rFonts w:ascii="Times New Roman" w:eastAsia="Times New Roman" w:hAnsi="Times New Roman" w:cs="Times New Roman"/>
-          <w:color w:val="000000"/>
-          <w:sz w:val="24"/>
-          <w:szCs w:val="24"/>
-          <w:lang w:val="en-US"/>
-        </w:rPr>
-        <w:t>otros</w:t>
-      </w:r>
-      <w:proofErr w:type="spellEnd"/>
-      <w:r>
-        <w:rPr>
-          <w:rFonts w:ascii="Times New Roman" w:eastAsia="Times New Roman" w:hAnsi="Times New Roman" w:cs="Times New Roman"/>
-          <w:color w:val="000000"/>
-          <w:sz w:val="24"/>
-          <w:szCs w:val="24"/>
-          <w:lang w:val="en-US"/>
-        </w:rPr>
-        <w:t>.</w:t>
+        <w:t>] entre otros.</w:t>
       </w:r>
     </w:p>
     <w:p>
@@ -1826,10 +1690,8 @@
           <w:color w:val="000000"/>
           <w:sz w:val="28"/>
           <w:szCs w:val="28"/>
-          <w:lang w:val="en-US"/>
-        </w:rPr>
-      </w:pPr>
-      <w:proofErr w:type="spellStart"/>
+        </w:rPr>
+      </w:pPr>
       <w:r>
         <w:rPr>
           <w:rFonts w:ascii="Times New Roman" w:eastAsia="Times New Roman" w:hAnsi="Times New Roman" w:cs="Times New Roman"/>
@@ -1838,11 +1700,9 @@
           <w:color w:val="000000"/>
           <w:sz w:val="28"/>
           <w:szCs w:val="28"/>
-          <w:lang w:val="en-US"/>
         </w:rPr>
         <w:t>Objetivos</w:t>
       </w:r>
-      <w:proofErr w:type="spellEnd"/>
     </w:p>
     <w:p>
       <w:pPr>
@@ -2159,27 +2019,7 @@
           <w:sz w:val="24"/>
           <w:szCs w:val="24"/>
         </w:rPr>
-        <w:t xml:space="preserve">una aplicación </w:t>
-      </w:r>
-      <w:proofErr w:type="spellStart"/>
-      <w:r>
-        <w:rPr>
-          <w:rFonts w:ascii="Times New Roman" w:eastAsia="Times New Roman" w:hAnsi="Times New Roman" w:cs="Times New Roman"/>
-          <w:color w:val="000000"/>
-          <w:sz w:val="24"/>
-          <w:szCs w:val="24"/>
-        </w:rPr>
-        <w:t>Shiny</w:t>
-      </w:r>
-      <w:proofErr w:type="spellEnd"/>
-      <w:r>
-        <w:rPr>
-          <w:rFonts w:ascii="Times New Roman" w:eastAsia="Times New Roman" w:hAnsi="Times New Roman" w:cs="Times New Roman"/>
-          <w:color w:val="000000"/>
-          <w:sz w:val="24"/>
-          <w:szCs w:val="24"/>
-        </w:rPr>
-        <w:t xml:space="preserve"> que</w:t>
+        <w:t>una aplicación Shiny que</w:t>
       </w:r>
       <w:r>
         <w:rPr>
@@ -2363,16 +2203,7 @@
           <w:sz w:val="24"/>
           <w:szCs w:val="24"/>
         </w:rPr>
-        <w:t>proporciona</w:t>
-      </w:r>
-      <w:r>
-        <w:rPr>
-          <w:rFonts w:ascii="Times New Roman" w:eastAsia="Times New Roman" w:hAnsi="Times New Roman" w:cs="Times New Roman"/>
-          <w:color w:val="000000"/>
-          <w:sz w:val="24"/>
-          <w:szCs w:val="24"/>
-        </w:rPr>
-        <w:t xml:space="preserve"> una descripción general </w:t>
+        <w:t xml:space="preserve">proporciona una descripción general </w:t>
       </w:r>
       <w:r>
         <w:rPr>
@@ -2408,7 +2239,25 @@
           <w:sz w:val="24"/>
           <w:szCs w:val="24"/>
         </w:rPr>
-        <w:t>completa,</w:t>
+        <w:t xml:space="preserve">completa, </w:t>
+      </w:r>
+      <w:r>
+        <w:rPr>
+          <w:rFonts w:ascii="Times New Roman" w:eastAsia="Times New Roman" w:hAnsi="Times New Roman" w:cs="Times New Roman"/>
+          <w:color w:val="000000"/>
+          <w:sz w:val="24"/>
+          <w:szCs w:val="24"/>
+        </w:rPr>
+        <w:t>así como</w:t>
+      </w:r>
+      <w:r>
+        <w:rPr>
+          <w:rFonts w:ascii="Times New Roman" w:eastAsia="Times New Roman" w:hAnsi="Times New Roman" w:cs="Times New Roman"/>
+          <w:color w:val="000000"/>
+          <w:sz w:val="24"/>
+          <w:szCs w:val="24"/>
+        </w:rPr>
+        <w:t xml:space="preserve"> código fuente están disponibles</w:t>
       </w:r>
       <w:r>
         <w:rPr>
@@ -2426,74 +2275,7 @@
           <w:sz w:val="24"/>
           <w:szCs w:val="24"/>
         </w:rPr>
-        <w:t>así como</w:t>
-      </w:r>
-      <w:r>
-        <w:rPr>
-          <w:rFonts w:ascii="Times New Roman" w:eastAsia="Times New Roman" w:hAnsi="Times New Roman" w:cs="Times New Roman"/>
-          <w:color w:val="000000"/>
-          <w:sz w:val="24"/>
-          <w:szCs w:val="24"/>
-        </w:rPr>
-        <w:t xml:space="preserve"> código fuente están disponibles</w:t>
-      </w:r>
-      <w:r>
-        <w:rPr>
-          <w:rFonts w:ascii="Times New Roman" w:eastAsia="Times New Roman" w:hAnsi="Times New Roman" w:cs="Times New Roman"/>
-          <w:color w:val="000000"/>
-          <w:sz w:val="24"/>
-          <w:szCs w:val="24"/>
-        </w:rPr>
-        <w:t xml:space="preserve"> </w:t>
-      </w:r>
-      <w:r>
-        <w:rPr>
-          <w:rFonts w:ascii="Times New Roman" w:eastAsia="Times New Roman" w:hAnsi="Times New Roman" w:cs="Times New Roman"/>
-          <w:color w:val="000000"/>
-          <w:sz w:val="24"/>
-          <w:szCs w:val="24"/>
-        </w:rPr>
-        <w:t xml:space="preserve">en </w:t>
-      </w:r>
-      <w:proofErr w:type="spellStart"/>
-      <w:r>
-        <w:rPr>
-          <w:rFonts w:ascii="Times New Roman" w:eastAsia="Times New Roman" w:hAnsi="Times New Roman" w:cs="Times New Roman"/>
-          <w:color w:val="000000"/>
-          <w:sz w:val="24"/>
-          <w:szCs w:val="24"/>
-        </w:rPr>
-        <w:t>Github</w:t>
-      </w:r>
-      <w:proofErr w:type="spellEnd"/>
-      <w:r>
-        <w:rPr>
-          <w:rFonts w:ascii="Times New Roman" w:eastAsia="Times New Roman" w:hAnsi="Times New Roman" w:cs="Times New Roman"/>
-          <w:color w:val="000000"/>
-          <w:sz w:val="24"/>
-          <w:szCs w:val="24"/>
-        </w:rPr>
-        <w:t xml:space="preserve"> (https://github.com/rOpenSpain/istacbaser). El paquete forma parte de </w:t>
-      </w:r>
-      <w:proofErr w:type="spellStart"/>
-      <w:r>
-        <w:rPr>
-          <w:rFonts w:ascii="Times New Roman" w:eastAsia="Times New Roman" w:hAnsi="Times New Roman" w:cs="Times New Roman"/>
-          <w:color w:val="000000"/>
-          <w:sz w:val="24"/>
-          <w:szCs w:val="24"/>
-        </w:rPr>
-        <w:t>rOpenSpain</w:t>
-      </w:r>
-      <w:proofErr w:type="spellEnd"/>
-      <w:r>
-        <w:rPr>
-          <w:rFonts w:ascii="Times New Roman" w:eastAsia="Times New Roman" w:hAnsi="Times New Roman" w:cs="Times New Roman"/>
-          <w:color w:val="000000"/>
-          <w:sz w:val="24"/>
-          <w:szCs w:val="24"/>
-        </w:rPr>
-        <w:t xml:space="preserve">, una iniciativa cuyo objetivo es crear paquetes </w:t>
+        <w:t xml:space="preserve">en Github (https://github.com/rOpenSpain/istacbaser). El paquete forma parte de rOpenSpain, una iniciativa cuyo objetivo es crear paquetes </w:t>
       </w:r>
       <w:r>
         <w:rPr>
@@ -2729,21 +2511,8 @@
           <w:sz w:val="24"/>
           <w:szCs w:val="24"/>
         </w:rPr>
-        <w:t xml:space="preserve">Descarga y visualización de datos con </w:t>
-      </w:r>
-      <w:proofErr w:type="spellStart"/>
-      <w:r>
-        <w:rPr>
-          <w:rFonts w:ascii="Times New Roman" w:eastAsia="Times New Roman" w:hAnsi="Times New Roman" w:cs="Times New Roman"/>
-          <w:b/>
-          <w:bCs/>
-          <w:color w:val="000000"/>
-          <w:sz w:val="24"/>
-          <w:szCs w:val="24"/>
-        </w:rPr>
-        <w:t>istacbaser</w:t>
-      </w:r>
-      <w:proofErr w:type="spellEnd"/>
+        <w:t>Descarga y visualización de datos con istacbaser</w:t>
+      </w:r>
     </w:p>
     <w:p>
       <w:pPr>
@@ -2764,27 +2533,7 @@
           <w:szCs w:val="24"/>
         </w:rPr>
         <w:lastRenderedPageBreak/>
-        <w:t>El paquete desarrollado utiliza la API del ISTAC ‘ISTAC BASE’ y lleva por nombre ‘</w:t>
-      </w:r>
-      <w:proofErr w:type="spellStart"/>
-      <w:r>
-        <w:rPr>
-          <w:rFonts w:ascii="Times New Roman" w:eastAsia="Times New Roman" w:hAnsi="Times New Roman" w:cs="Times New Roman"/>
-          <w:color w:val="000000"/>
-          <w:sz w:val="24"/>
-          <w:szCs w:val="24"/>
-        </w:rPr>
-        <w:t>istacbaser</w:t>
-      </w:r>
-      <w:proofErr w:type="spellEnd"/>
-      <w:r>
-        <w:rPr>
-          <w:rFonts w:ascii="Times New Roman" w:eastAsia="Times New Roman" w:hAnsi="Times New Roman" w:cs="Times New Roman"/>
-          <w:color w:val="000000"/>
-          <w:sz w:val="24"/>
-          <w:szCs w:val="24"/>
-        </w:rPr>
-        <w:t xml:space="preserve">’. </w:t>
+        <w:t xml:space="preserve">El paquete desarrollado utiliza la API del ISTAC ‘ISTAC BASE’ y lleva por nombre ‘istacbaser’. </w:t>
       </w:r>
       <w:r>
         <w:rPr>
@@ -2854,34 +2603,8 @@
       <w:pPr>
         <w:pStyle w:val="programcode"/>
       </w:pPr>
-      <w:proofErr w:type="gramStart"/>
-      <w:r>
-        <w:t>remotes::</w:t>
-      </w:r>
-      <w:proofErr w:type="spellStart"/>
-      <w:proofErr w:type="gramEnd"/>
-      <w:r>
-        <w:t>install_github</w:t>
-      </w:r>
-      <w:proofErr w:type="spellEnd"/>
-      <w:r>
-        <w:t>("</w:t>
-      </w:r>
-      <w:proofErr w:type="spellStart"/>
-      <w:r>
-        <w:t>rOpenSpain</w:t>
-      </w:r>
-      <w:proofErr w:type="spellEnd"/>
-      <w:r>
-        <w:t>/</w:t>
-      </w:r>
-      <w:proofErr w:type="spellStart"/>
-      <w:r>
-        <w:t>istacbaser</w:t>
-      </w:r>
-      <w:proofErr w:type="spellEnd"/>
-      <w:r>
-        <w:t>")</w:t>
+      <w:r>
+        <w:t>remotes::install_github("rOpenSpain/istacbaser")</w:t>
       </w:r>
     </w:p>
     <w:p>
@@ -2891,33 +2614,11 @@
           <w:lang w:val="es-ES"/>
         </w:rPr>
       </w:pPr>
-      <w:proofErr w:type="spellStart"/>
       <w:r>
         <w:rPr>
           <w:lang w:val="es-ES"/>
         </w:rPr>
-        <w:t>library</w:t>
-      </w:r>
-      <w:proofErr w:type="spellEnd"/>
-      <w:r>
-        <w:rPr>
-          <w:lang w:val="es-ES"/>
-        </w:rPr>
-        <w:t>("</w:t>
-      </w:r>
-      <w:proofErr w:type="spellStart"/>
-      <w:r>
-        <w:rPr>
-          <w:lang w:val="es-ES"/>
-        </w:rPr>
-        <w:t>istacbaser</w:t>
-      </w:r>
-      <w:proofErr w:type="spellEnd"/>
-      <w:r>
-        <w:rPr>
-          <w:lang w:val="es-ES"/>
-        </w:rPr>
-        <w:t>")</w:t>
+        <w:t>library("istacbaser")</w:t>
       </w:r>
     </w:p>
     <w:p>
@@ -2992,53 +2693,11 @@
           <w:sz w:val="24"/>
           <w:szCs w:val="24"/>
         </w:rPr>
-        <w:t xml:space="preserve">. Contiene información sobre el título, tema, subtema, la </w:t>
-      </w:r>
-      <w:proofErr w:type="spellStart"/>
-      <w:r>
-        <w:rPr>
-          <w:rFonts w:ascii="Times New Roman" w:eastAsia="Times New Roman" w:hAnsi="Times New Roman" w:cs="Times New Roman"/>
-          <w:color w:val="000000"/>
-          <w:sz w:val="24"/>
-          <w:szCs w:val="24"/>
-        </w:rPr>
-        <w:t>url</w:t>
-      </w:r>
-      <w:proofErr w:type="spellEnd"/>
-      <w:r>
-        <w:rPr>
-          <w:rFonts w:ascii="Times New Roman" w:eastAsia="Times New Roman" w:hAnsi="Times New Roman" w:cs="Times New Roman"/>
-          <w:color w:val="000000"/>
-          <w:sz w:val="24"/>
-          <w:szCs w:val="24"/>
-        </w:rPr>
-        <w:t xml:space="preserve"> para acceder a los datos </w:t>
-      </w:r>
-      <w:proofErr w:type="spellStart"/>
-      <w:r>
-        <w:rPr>
-          <w:rFonts w:ascii="Times New Roman" w:eastAsia="Times New Roman" w:hAnsi="Times New Roman" w:cs="Times New Roman"/>
-          <w:color w:val="000000"/>
-          <w:sz w:val="24"/>
-          <w:szCs w:val="24"/>
-        </w:rPr>
-        <w:t>json</w:t>
-      </w:r>
-      <w:proofErr w:type="spellEnd"/>
-      <w:r>
-        <w:rPr>
-          <w:rFonts w:ascii="Times New Roman" w:eastAsia="Times New Roman" w:hAnsi="Times New Roman" w:cs="Times New Roman"/>
-          <w:color w:val="000000"/>
-          <w:sz w:val="24"/>
-          <w:szCs w:val="24"/>
-        </w:rPr>
-        <w:t xml:space="preserve">, entre otros. Para buscar un término específico, se proporciona la función de búsqueda </w:t>
-      </w:r>
-      <w:proofErr w:type="spellStart"/>
+        <w:t xml:space="preserve">. Contiene información sobre el título, tema, subtema, la url para acceder a los datos json, entre otros. Para buscar un término específico, se proporciona la función de búsqueda </w:t>
+      </w:r>
       <w:r>
         <w:t>istacbase_search</w:t>
       </w:r>
-      <w:proofErr w:type="spellEnd"/>
       <w:r>
         <w:rPr>
           <w:rFonts w:ascii="Times New Roman" w:eastAsia="Times New Roman" w:hAnsi="Times New Roman" w:cs="Times New Roman"/>
@@ -3056,83 +2715,43 @@
           <w:lang w:val="es-ES"/>
         </w:rPr>
       </w:pPr>
-      <w:proofErr w:type="spellStart"/>
-      <w:proofErr w:type="gramStart"/>
       <w:r>
         <w:rPr>
           <w:lang w:val="es-ES"/>
         </w:rPr>
-        <w:t>busqueda.paro</w:t>
-      </w:r>
-      <w:proofErr w:type="spellEnd"/>
-      <w:proofErr w:type="gramEnd"/>
-      <w:r>
+        <w:t>busqueda.paro &lt;-  istacbase_search("paro",</w:t>
+      </w:r>
+    </w:p>
+    <w:p>
+      <w:pPr>
+        <w:pStyle w:val="programcode"/>
         <w:rPr>
           <w:lang w:val="es-ES"/>
         </w:rPr>
-        <w:t xml:space="preserve"> &lt;-  </w:t>
-      </w:r>
-      <w:proofErr w:type="spellStart"/>
+      </w:pPr>
       <w:r>
         <w:rPr>
           <w:lang w:val="es-ES"/>
         </w:rPr>
-        <w:t>istacbase_search</w:t>
-      </w:r>
-      <w:proofErr w:type="spellEnd"/>
+        <w:t xml:space="preserve">                                   </w:t>
+      </w:r>
       <w:r>
         <w:rPr>
           <w:lang w:val="es-ES"/>
         </w:rPr>
-        <w:t>("paro",</w:t>
-      </w:r>
-    </w:p>
-    <w:p>
-      <w:pPr>
-        <w:pStyle w:val="programcode"/>
+        <w:t xml:space="preserve">fields = "datos </w:t>
+      </w:r>
+      <w:r>
         <w:rPr>
           <w:lang w:val="es-ES"/>
         </w:rPr>
-      </w:pPr>
+        <w:t>p</w:t>
+      </w:r>
       <w:r>
         <w:rPr>
           <w:lang w:val="es-ES"/>
         </w:rPr>
-        <w:t xml:space="preserve">                                   </w:t>
-      </w:r>
-      <w:proofErr w:type="spellStart"/>
-      <w:r>
-        <w:rPr>
-          <w:lang w:val="es-ES"/>
-        </w:rPr>
-        <w:t>fields</w:t>
-      </w:r>
-      <w:proofErr w:type="spellEnd"/>
-      <w:r>
-        <w:rPr>
-          <w:lang w:val="es-ES"/>
-        </w:rPr>
-        <w:t xml:space="preserve"> = "datos </w:t>
-      </w:r>
-      <w:proofErr w:type="spellStart"/>
-      <w:r>
-        <w:rPr>
-          <w:lang w:val="es-ES"/>
-        </w:rPr>
-        <w:t>p</w:t>
-      </w:r>
-      <w:r>
-        <w:rPr>
-          <w:lang w:val="es-ES"/>
-        </w:rPr>
-        <w:t>ublicadosI</w:t>
-      </w:r>
-      <w:proofErr w:type="spellEnd"/>
-      <w:r>
-        <w:rPr>
-          <w:lang w:val="es-ES"/>
-        </w:rPr>
-        <w:t>")}</w:t>
+        <w:t>ublicadosI")}</w:t>
       </w:r>
     </w:p>
     <w:p>
@@ -3234,47 +2853,7 @@
           <w:sz w:val="24"/>
           <w:szCs w:val="24"/>
         </w:rPr>
-        <w:t xml:space="preserve"> aparece dentro del campo “datos publicados I”. Otros campos pueden ser “titulo” (predeterminado), “tema”, “</w:t>
-      </w:r>
-      <w:proofErr w:type="spellStart"/>
-      <w:r>
-        <w:rPr>
-          <w:rFonts w:ascii="Times New Roman" w:eastAsia="Times New Roman" w:hAnsi="Times New Roman" w:cs="Times New Roman"/>
-          <w:color w:val="000000"/>
-          <w:sz w:val="24"/>
-          <w:szCs w:val="24"/>
-        </w:rPr>
-        <w:t>subtemaI</w:t>
-      </w:r>
-      <w:proofErr w:type="spellEnd"/>
-      <w:r>
-        <w:rPr>
-          <w:rFonts w:ascii="Times New Roman" w:eastAsia="Times New Roman" w:hAnsi="Times New Roman" w:cs="Times New Roman"/>
-          <w:color w:val="000000"/>
-          <w:sz w:val="24"/>
-          <w:szCs w:val="24"/>
-        </w:rPr>
-        <w:t>”, “</w:t>
-      </w:r>
-      <w:proofErr w:type="spellStart"/>
-      <w:r>
-        <w:rPr>
-          <w:rFonts w:ascii="Times New Roman" w:eastAsia="Times New Roman" w:hAnsi="Times New Roman" w:cs="Times New Roman"/>
-          <w:color w:val="000000"/>
-          <w:sz w:val="24"/>
-          <w:szCs w:val="24"/>
-        </w:rPr>
-        <w:t>subtemaII</w:t>
-      </w:r>
-      <w:proofErr w:type="spellEnd"/>
-      <w:r>
-        <w:rPr>
-          <w:rFonts w:ascii="Times New Roman" w:eastAsia="Times New Roman" w:hAnsi="Times New Roman" w:cs="Times New Roman"/>
-          <w:color w:val="000000"/>
-          <w:sz w:val="24"/>
-          <w:szCs w:val="24"/>
-        </w:rPr>
-        <w:t xml:space="preserve">”, “datos publicados I”, “origen” y </w:t>
+        <w:t xml:space="preserve"> aparece dentro del campo “datos publicados I”. Otros campos pueden ser “titulo” (predeterminado), “tema”, “subtemaI”, “subtemaII”, “datos publicados I”, “origen” y </w:t>
       </w:r>
       <w:r>
         <w:rPr>
@@ -3312,7 +2891,6 @@
         </w:rPr>
         <w:t xml:space="preserve"> la lista de campos con </w:t>
       </w:r>
-      <w:proofErr w:type="spellStart"/>
       <w:r>
         <w:rPr>
           <w:rFonts w:ascii="Courier" w:eastAsia="Times New Roman" w:hAnsi="Courier" w:cs="Times New Roman"/>
@@ -3320,9 +2898,95 @@
           <w:szCs w:val="20"/>
           <w:lang w:eastAsia="en-US"/>
         </w:rPr>
-        <w:t>names</w:t>
-      </w:r>
-      <w:proofErr w:type="spellEnd"/>
+        <w:t>names(cache)</w:t>
+      </w:r>
+      <w:r>
+        <w:rPr>
+          <w:rFonts w:ascii="Times New Roman" w:eastAsia="Times New Roman" w:hAnsi="Times New Roman" w:cs="Times New Roman"/>
+          <w:sz w:val="24"/>
+          <w:szCs w:val="24"/>
+          <w:lang w:eastAsia="en-US"/>
+        </w:rPr>
+        <w:t>.</w:t>
+      </w:r>
+    </w:p>
+    <w:p>
+      <w:pPr>
+        <w:spacing w:line="240" w:lineRule="auto"/>
+        <w:jc w:val="both"/>
+        <w:rPr>
+          <w:rFonts w:ascii="Times New Roman" w:eastAsia="Times New Roman" w:hAnsi="Times New Roman" w:cs="Times New Roman"/>
+          <w:color w:val="000000"/>
+          <w:sz w:val="24"/>
+          <w:szCs w:val="24"/>
+        </w:rPr>
+      </w:pPr>
+      <w:r>
+        <w:rPr>
+          <w:rFonts w:ascii="Times New Roman" w:eastAsia="Times New Roman" w:hAnsi="Times New Roman" w:cs="Times New Roman"/>
+          <w:color w:val="000000"/>
+          <w:sz w:val="24"/>
+          <w:szCs w:val="24"/>
+        </w:rPr>
+        <w:t xml:space="preserve">El patrón </w:t>
+      </w:r>
+      <w:r>
+        <w:rPr>
+          <w:rFonts w:ascii="Times New Roman" w:eastAsia="Times New Roman" w:hAnsi="Times New Roman" w:cs="Times New Roman"/>
+          <w:color w:val="000000"/>
+          <w:sz w:val="24"/>
+          <w:szCs w:val="24"/>
+        </w:rPr>
+        <w:t xml:space="preserve">de búsqueda </w:t>
+      </w:r>
+      <w:r>
+        <w:rPr>
+          <w:rFonts w:ascii="Times New Roman" w:eastAsia="Times New Roman" w:hAnsi="Times New Roman" w:cs="Times New Roman"/>
+          <w:color w:val="000000"/>
+          <w:sz w:val="24"/>
+          <w:szCs w:val="24"/>
+        </w:rPr>
+        <w:t xml:space="preserve">se puede utilizar con operadores de expresiones regulares. La salida </w:t>
+      </w:r>
+      <w:r>
+        <w:rPr>
+          <w:rFonts w:ascii="Times New Roman" w:eastAsia="Times New Roman" w:hAnsi="Times New Roman" w:cs="Times New Roman"/>
+          <w:color w:val="000000"/>
+          <w:sz w:val="24"/>
+          <w:szCs w:val="24"/>
+        </w:rPr>
+        <w:t xml:space="preserve">de la función </w:t>
+      </w:r>
+      <w:r>
+        <w:t>istacbase_search</w:t>
+      </w:r>
+      <w:r>
+        <w:rPr>
+          <w:rFonts w:ascii="Times New Roman" w:eastAsia="Times New Roman" w:hAnsi="Times New Roman" w:cs="Times New Roman"/>
+          <w:color w:val="000000"/>
+          <w:sz w:val="24"/>
+          <w:szCs w:val="24"/>
+        </w:rPr>
+        <w:t xml:space="preserve"> </w:t>
+      </w:r>
+      <w:r>
+        <w:rPr>
+          <w:rFonts w:ascii="Times New Roman" w:eastAsia="Times New Roman" w:hAnsi="Times New Roman" w:cs="Times New Roman"/>
+          <w:color w:val="000000"/>
+          <w:sz w:val="24"/>
+          <w:szCs w:val="24"/>
+        </w:rPr>
+        <w:t xml:space="preserve">son las filas o fila </w:t>
+      </w:r>
+      <w:r>
+        <w:rPr>
+          <w:rFonts w:ascii="Times New Roman" w:eastAsia="Times New Roman" w:hAnsi="Times New Roman" w:cs="Times New Roman"/>
+          <w:color w:val="000000"/>
+          <w:sz w:val="24"/>
+          <w:szCs w:val="24"/>
+        </w:rPr>
+        <w:t xml:space="preserve">de </w:t>
+      </w:r>
       <w:r>
         <w:rPr>
           <w:rFonts w:ascii="Courier" w:eastAsia="Times New Roman" w:hAnsi="Courier" w:cs="Times New Roman"/>
@@ -3330,16 +2994,215 @@
           <w:szCs w:val="20"/>
           <w:lang w:eastAsia="en-US"/>
         </w:rPr>
-        <w:t>(cache)</w:t>
-      </w:r>
-      <w:r>
-        <w:rPr>
-          <w:rFonts w:ascii="Times New Roman" w:eastAsia="Times New Roman" w:hAnsi="Times New Roman" w:cs="Times New Roman"/>
-          <w:sz w:val="24"/>
-          <w:szCs w:val="24"/>
-          <w:lang w:eastAsia="en-US"/>
+        <w:t>cache</w:t>
+      </w:r>
+      <w:r>
+        <w:rPr>
+          <w:rFonts w:ascii="Times New Roman" w:eastAsia="Times New Roman" w:hAnsi="Times New Roman" w:cs="Times New Roman"/>
+          <w:color w:val="000000"/>
+          <w:sz w:val="24"/>
+          <w:szCs w:val="24"/>
+        </w:rPr>
+        <w:t xml:space="preserve"> </w:t>
+      </w:r>
+      <w:r>
+        <w:rPr>
+          <w:rFonts w:ascii="Times New Roman" w:eastAsia="Times New Roman" w:hAnsi="Times New Roman" w:cs="Times New Roman"/>
+          <w:color w:val="000000"/>
+          <w:sz w:val="24"/>
+          <w:szCs w:val="24"/>
+        </w:rPr>
+        <w:t xml:space="preserve">que </w:t>
+      </w:r>
+      <w:r>
+        <w:rPr>
+          <w:rFonts w:ascii="Times New Roman" w:eastAsia="Times New Roman" w:hAnsi="Times New Roman" w:cs="Times New Roman"/>
+          <w:color w:val="000000"/>
+          <w:sz w:val="24"/>
+          <w:szCs w:val="24"/>
+        </w:rPr>
+        <w:t>cumplen</w:t>
+      </w:r>
+      <w:r>
+        <w:rPr>
+          <w:rFonts w:ascii="Times New Roman" w:eastAsia="Times New Roman" w:hAnsi="Times New Roman" w:cs="Times New Roman"/>
+          <w:color w:val="000000"/>
+          <w:sz w:val="24"/>
+          <w:szCs w:val="24"/>
+        </w:rPr>
+        <w:t xml:space="preserve"> con los requisitos del patrón de búsqueda</w:t>
+      </w:r>
+      <w:r>
+        <w:rPr>
+          <w:rFonts w:ascii="Times New Roman" w:eastAsia="Times New Roman" w:hAnsi="Times New Roman" w:cs="Times New Roman"/>
+          <w:color w:val="000000"/>
+          <w:sz w:val="24"/>
+          <w:szCs w:val="24"/>
+        </w:rPr>
+        <w:t xml:space="preserve">. Los valores de la columna ID de la salida proporcionan identificadores </w:t>
+      </w:r>
+      <w:r>
+        <w:rPr>
+          <w:rFonts w:ascii="Times New Roman" w:eastAsia="Times New Roman" w:hAnsi="Times New Roman" w:cs="Times New Roman"/>
+          <w:color w:val="000000"/>
+          <w:sz w:val="24"/>
+          <w:szCs w:val="24"/>
+        </w:rPr>
+        <w:t>que se usarán para la posterior</w:t>
+      </w:r>
+      <w:r>
+        <w:rPr>
+          <w:rFonts w:ascii="Times New Roman" w:eastAsia="Times New Roman" w:hAnsi="Times New Roman" w:cs="Times New Roman"/>
+          <w:color w:val="000000"/>
+          <w:sz w:val="24"/>
+          <w:szCs w:val="24"/>
+        </w:rPr>
+        <w:t xml:space="preserve"> descarga </w:t>
+      </w:r>
+      <w:r>
+        <w:rPr>
+          <w:rFonts w:ascii="Times New Roman" w:eastAsia="Times New Roman" w:hAnsi="Times New Roman" w:cs="Times New Roman"/>
+          <w:color w:val="000000"/>
+          <w:sz w:val="24"/>
+          <w:szCs w:val="24"/>
+        </w:rPr>
+        <w:t>de los datos</w:t>
+      </w:r>
+      <w:r>
+        <w:rPr>
+          <w:rFonts w:ascii="Times New Roman" w:eastAsia="Times New Roman" w:hAnsi="Times New Roman" w:cs="Times New Roman"/>
+          <w:color w:val="000000"/>
+          <w:sz w:val="24"/>
+          <w:szCs w:val="24"/>
+        </w:rPr>
+        <w:t>. Por ejemplo, podemos filtrar el ID del conjunto de datos que recopila el desempleo registrado según sexo y grupos de edad por islas y meses usando</w:t>
+      </w:r>
+      <w:r>
+        <w:rPr>
+          <w:rFonts w:ascii="Times New Roman" w:eastAsia="Times New Roman" w:hAnsi="Times New Roman" w:cs="Times New Roman"/>
+          <w:color w:val="000000"/>
+          <w:sz w:val="24"/>
+          <w:szCs w:val="24"/>
         </w:rPr>
         <w:t>.</w:t>
+      </w:r>
+    </w:p>
+    <w:p>
+      <w:pPr>
+        <w:pStyle w:val="programcode"/>
+        <w:rPr>
+          <w:lang w:val="es-ES"/>
+        </w:rPr>
+      </w:pPr>
+      <w:r>
+        <w:rPr>
+          <w:lang w:val="es-ES"/>
+        </w:rPr>
+        <w:t>selectedID &lt;- busqueda.paro %&gt;%</w:t>
+      </w:r>
+    </w:p>
+    <w:p>
+      <w:pPr>
+        <w:pStyle w:val="programcode"/>
+        <w:rPr>
+          <w:lang w:val="es-ES"/>
+        </w:rPr>
+      </w:pPr>
+      <w:r>
+        <w:rPr>
+          <w:lang w:val="es-ES"/>
+        </w:rPr>
+        <w:t xml:space="preserve">select(titulo,ID) %&gt;% </w:t>
+      </w:r>
+    </w:p>
+    <w:p>
+      <w:pPr>
+        <w:pStyle w:val="programcode"/>
+        <w:rPr>
+          <w:lang w:val="es-ES"/>
+        </w:rPr>
+      </w:pPr>
+      <w:r>
+        <w:rPr>
+          <w:lang w:val="es-ES"/>
+        </w:rPr>
+        <w:t>filter(grepl("sexo",titulo) &amp;</w:t>
+      </w:r>
+    </w:p>
+    <w:p>
+      <w:pPr>
+        <w:pStyle w:val="programcode"/>
+        <w:rPr>
+          <w:lang w:val="es-ES"/>
+        </w:rPr>
+      </w:pPr>
+      <w:r>
+        <w:rPr>
+          <w:lang w:val="es-ES"/>
+        </w:rPr>
+        <w:t xml:space="preserve">       </w:t>
+      </w:r>
+      <w:r>
+        <w:rPr>
+          <w:lang w:val="es-ES"/>
+        </w:rPr>
+        <w:t xml:space="preserve">grepl("edad",titulo) &amp; </w:t>
+      </w:r>
+    </w:p>
+    <w:p>
+      <w:pPr>
+        <w:pStyle w:val="programcode"/>
+        <w:rPr>
+          <w:lang w:val="es-ES"/>
+        </w:rPr>
+      </w:pPr>
+      <w:r>
+        <w:rPr>
+          <w:lang w:val="es-ES"/>
+        </w:rPr>
+        <w:t xml:space="preserve">       </w:t>
+      </w:r>
+      <w:r>
+        <w:rPr>
+          <w:lang w:val="es-ES"/>
+        </w:rPr>
+        <w:t>grepl("Islas",titulo)) %&gt;%</w:t>
+      </w:r>
+    </w:p>
+    <w:p>
+      <w:pPr>
+        <w:pStyle w:val="programcode"/>
+        <w:rPr>
+          <w:lang w:val="es-ES"/>
+        </w:rPr>
+      </w:pPr>
+      <w:r>
+        <w:rPr>
+          <w:lang w:val="es-ES"/>
+        </w:rPr>
+        <w:t>pull(ID)</w:t>
+      </w:r>
+    </w:p>
+    <w:p>
+      <w:pPr>
+        <w:pStyle w:val="programcode"/>
+        <w:rPr>
+          <w:lang w:val="es-ES"/>
+        </w:rPr>
+      </w:pPr>
+    </w:p>
+    <w:p>
+      <w:pPr>
+        <w:pStyle w:val="programcode"/>
+        <w:rPr>
+          <w:lang w:val="es-ES"/>
+        </w:rPr>
+      </w:pPr>
+      <w:r>
+        <w:rPr>
+          <w:lang w:val="es-ES"/>
+        </w:rPr>
+        <w:t>## [1]   "emp.est.na.ser.4866"</w:t>
       </w:r>
     </w:p>
     <w:p>
@@ -3348,78 +3211,172 @@
         <w:jc w:val="both"/>
         <w:rPr>
           <w:rFonts w:ascii="Times New Roman" w:eastAsia="Times New Roman" w:hAnsi="Times New Roman" w:cs="Times New Roman"/>
-          <w:color w:val="000000"/>
-          <w:sz w:val="24"/>
-          <w:szCs w:val="24"/>
-        </w:rPr>
-      </w:pPr>
-      <w:r>
-        <w:rPr>
-          <w:rFonts w:ascii="Times New Roman" w:eastAsia="Times New Roman" w:hAnsi="Times New Roman" w:cs="Times New Roman"/>
-          <w:color w:val="000000"/>
-          <w:sz w:val="24"/>
-          <w:szCs w:val="24"/>
-        </w:rPr>
-        <w:t xml:space="preserve">El patrón </w:t>
-      </w:r>
-      <w:r>
-        <w:rPr>
-          <w:rFonts w:ascii="Times New Roman" w:eastAsia="Times New Roman" w:hAnsi="Times New Roman" w:cs="Times New Roman"/>
-          <w:color w:val="000000"/>
-          <w:sz w:val="24"/>
-          <w:szCs w:val="24"/>
-        </w:rPr>
-        <w:t xml:space="preserve">de búsqueda </w:t>
-      </w:r>
-      <w:r>
-        <w:rPr>
-          <w:rFonts w:ascii="Times New Roman" w:eastAsia="Times New Roman" w:hAnsi="Times New Roman" w:cs="Times New Roman"/>
-          <w:color w:val="000000"/>
-          <w:sz w:val="24"/>
-          <w:szCs w:val="24"/>
-        </w:rPr>
-        <w:t xml:space="preserve">se puede utilizar con operadores de expresiones regulares. La salida </w:t>
-      </w:r>
-      <w:r>
-        <w:rPr>
-          <w:rFonts w:ascii="Times New Roman" w:eastAsia="Times New Roman" w:hAnsi="Times New Roman" w:cs="Times New Roman"/>
-          <w:color w:val="000000"/>
-          <w:sz w:val="24"/>
-          <w:szCs w:val="24"/>
-        </w:rPr>
-        <w:t xml:space="preserve">de la función </w:t>
-      </w:r>
-      <w:proofErr w:type="spellStart"/>
-      <w:r>
-        <w:t>istacbase_search</w:t>
-      </w:r>
-      <w:proofErr w:type="spellEnd"/>
-      <w:r>
-        <w:rPr>
-          <w:rFonts w:ascii="Times New Roman" w:eastAsia="Times New Roman" w:hAnsi="Times New Roman" w:cs="Times New Roman"/>
-          <w:color w:val="000000"/>
-          <w:sz w:val="24"/>
-          <w:szCs w:val="24"/>
-        </w:rPr>
-        <w:t xml:space="preserve"> </w:t>
-      </w:r>
-      <w:r>
-        <w:rPr>
-          <w:rFonts w:ascii="Times New Roman" w:eastAsia="Times New Roman" w:hAnsi="Times New Roman" w:cs="Times New Roman"/>
-          <w:color w:val="000000"/>
-          <w:sz w:val="24"/>
-          <w:szCs w:val="24"/>
-        </w:rPr>
-        <w:t xml:space="preserve">son las filas o fila </w:t>
-      </w:r>
-      <w:r>
-        <w:rPr>
-          <w:rFonts w:ascii="Times New Roman" w:eastAsia="Times New Roman" w:hAnsi="Times New Roman" w:cs="Times New Roman"/>
-          <w:color w:val="000000"/>
-          <w:sz w:val="24"/>
-          <w:szCs w:val="24"/>
-        </w:rPr>
-        <w:t xml:space="preserve">de </w:t>
+          <w:b/>
+          <w:bCs/>
+          <w:color w:val="000000"/>
+          <w:sz w:val="24"/>
+          <w:szCs w:val="24"/>
+        </w:rPr>
+      </w:pPr>
+      <w:r>
+        <w:rPr>
+          <w:rFonts w:ascii="Times New Roman" w:eastAsia="Times New Roman" w:hAnsi="Times New Roman" w:cs="Times New Roman"/>
+          <w:b/>
+          <w:bCs/>
+          <w:color w:val="000000"/>
+          <w:sz w:val="24"/>
+          <w:szCs w:val="24"/>
+        </w:rPr>
+        <w:t>Descarga de datos de ISTAC</w:t>
+      </w:r>
+    </w:p>
+    <w:p>
+      <w:pPr>
+        <w:spacing w:line="240" w:lineRule="auto"/>
+        <w:jc w:val="both"/>
+        <w:rPr>
+          <w:rFonts w:ascii="Times New Roman" w:eastAsia="Times New Roman" w:hAnsi="Times New Roman" w:cs="Times New Roman"/>
+          <w:color w:val="000000"/>
+          <w:sz w:val="24"/>
+          <w:szCs w:val="24"/>
+        </w:rPr>
+      </w:pPr>
+      <w:r>
+        <w:rPr>
+          <w:rFonts w:ascii="Times New Roman" w:eastAsia="Times New Roman" w:hAnsi="Times New Roman" w:cs="Times New Roman"/>
+          <w:color w:val="000000"/>
+          <w:sz w:val="24"/>
+          <w:szCs w:val="24"/>
+        </w:rPr>
+        <w:t>Recuperamos los datos del conjunto de datos con la referencia de ID utilizando la API ISTAC BASE</w:t>
+      </w:r>
+      <w:r>
+        <w:rPr>
+          <w:rFonts w:ascii="Times New Roman" w:eastAsia="Times New Roman" w:hAnsi="Times New Roman" w:cs="Times New Roman"/>
+          <w:color w:val="000000"/>
+          <w:sz w:val="24"/>
+          <w:szCs w:val="24"/>
+        </w:rPr>
+        <w:t>.</w:t>
+      </w:r>
+    </w:p>
+    <w:p>
+      <w:pPr>
+        <w:pStyle w:val="programcode"/>
+        <w:rPr>
+          <w:lang w:val="es-ES"/>
+        </w:rPr>
+      </w:pPr>
+      <w:r>
+        <w:rPr>
+          <w:lang w:val="es-ES"/>
+        </w:rPr>
+        <w:t>df &lt;- istacbase(selectedID)</w:t>
+      </w:r>
+    </w:p>
+    <w:p>
+      <w:pPr>
+        <w:spacing w:line="240" w:lineRule="auto"/>
+        <w:jc w:val="both"/>
+        <w:rPr>
+          <w:rFonts w:ascii="Times New Roman" w:eastAsia="Times New Roman" w:hAnsi="Times New Roman" w:cs="Times New Roman"/>
+          <w:color w:val="000000"/>
+          <w:sz w:val="24"/>
+          <w:szCs w:val="24"/>
+        </w:rPr>
+      </w:pPr>
+      <w:r>
+        <w:rPr>
+          <w:rFonts w:ascii="Times New Roman" w:eastAsia="Times New Roman" w:hAnsi="Times New Roman" w:cs="Times New Roman"/>
+          <w:color w:val="000000"/>
+          <w:sz w:val="24"/>
+          <w:szCs w:val="24"/>
+        </w:rPr>
+        <w:t xml:space="preserve">Por defecto, la función </w:t>
+      </w:r>
+      <w:r>
+        <w:t>istacbase</w:t>
+      </w:r>
+      <w:r>
+        <w:rPr>
+          <w:rFonts w:ascii="Times New Roman" w:eastAsia="Times New Roman" w:hAnsi="Times New Roman" w:cs="Times New Roman"/>
+          <w:color w:val="000000"/>
+          <w:sz w:val="24"/>
+          <w:szCs w:val="24"/>
+        </w:rPr>
+        <w:t xml:space="preserve"> trabaja con etiquetas legibles. Con el argumento </w:t>
+      </w:r>
+      <w:r>
+        <w:rPr>
+          <w:rFonts w:ascii="Courier" w:hAnsi="Courier"/>
+        </w:rPr>
+        <w:t>label = FALSE</w:t>
+      </w:r>
+      <w:r>
+        <w:rPr>
+          <w:rFonts w:ascii="Times New Roman" w:eastAsia="Times New Roman" w:hAnsi="Times New Roman" w:cs="Times New Roman"/>
+          <w:color w:val="000000"/>
+          <w:sz w:val="24"/>
+          <w:szCs w:val="24"/>
+        </w:rPr>
+        <w:t>, la función transforma las etiquetas en códigos menos legibles.</w:t>
+      </w:r>
+    </w:p>
+    <w:p>
+      <w:pPr>
+        <w:spacing w:line="240" w:lineRule="auto"/>
+        <w:jc w:val="both"/>
+        <w:rPr>
+          <w:rFonts w:ascii="Times New Roman" w:eastAsia="Times New Roman" w:hAnsi="Times New Roman" w:cs="Times New Roman"/>
+          <w:color w:val="000000"/>
+          <w:sz w:val="24"/>
+          <w:szCs w:val="24"/>
+        </w:rPr>
+      </w:pPr>
+      <w:r>
+        <w:rPr>
+          <w:rFonts w:ascii="Times New Roman" w:eastAsia="Times New Roman" w:hAnsi="Times New Roman" w:cs="Times New Roman"/>
+          <w:color w:val="000000"/>
+          <w:sz w:val="24"/>
+          <w:szCs w:val="24"/>
+        </w:rPr>
+        <w:t xml:space="preserve">Los indicadores </w:t>
+      </w:r>
+      <w:r>
+        <w:rPr>
+          <w:rFonts w:ascii="Times New Roman" w:eastAsia="Times New Roman" w:hAnsi="Times New Roman" w:cs="Times New Roman"/>
+          <w:color w:val="000000"/>
+          <w:sz w:val="24"/>
+          <w:szCs w:val="24"/>
+        </w:rPr>
+        <w:t>con los que trabaja el</w:t>
+      </w:r>
+      <w:r>
+        <w:rPr>
+          <w:rFonts w:ascii="Times New Roman" w:eastAsia="Times New Roman" w:hAnsi="Times New Roman" w:cs="Times New Roman"/>
+          <w:color w:val="000000"/>
+          <w:sz w:val="24"/>
+          <w:szCs w:val="24"/>
+        </w:rPr>
+        <w:t xml:space="preserve"> ISTAC suelen estar disponibles como series de tiempo anuales agrupadas por islas, pero a veces con una granularidad o niveles geográficos diferentes. Si el conjunto de datos tiene la columna “</w:t>
+      </w:r>
+      <w:r>
+        <w:rPr>
+          <w:rFonts w:ascii="Times New Roman" w:eastAsia="Times New Roman" w:hAnsi="Times New Roman" w:cs="Times New Roman"/>
+          <w:color w:val="000000"/>
+          <w:sz w:val="24"/>
+          <w:szCs w:val="24"/>
+        </w:rPr>
+        <w:t>i</w:t>
+      </w:r>
+      <w:r>
+        <w:rPr>
+          <w:rFonts w:ascii="Times New Roman" w:eastAsia="Times New Roman" w:hAnsi="Times New Roman" w:cs="Times New Roman"/>
+          <w:color w:val="000000"/>
+          <w:sz w:val="24"/>
+          <w:szCs w:val="24"/>
+        </w:rPr>
+        <w:t xml:space="preserve">slas”, se puede filtrar por islas usando el argumento </w:t>
       </w:r>
       <w:r>
         <w:rPr>
@@ -3428,7 +3385,52 @@
           <w:szCs w:val="20"/>
           <w:lang w:eastAsia="en-US"/>
         </w:rPr>
-        <w:t>cache</w:t>
+        <w:t>islas = TRUE</w:t>
+      </w:r>
+      <w:r>
+        <w:rPr>
+          <w:rFonts w:ascii="Times New Roman" w:eastAsia="Times New Roman" w:hAnsi="Times New Roman" w:cs="Times New Roman"/>
+          <w:color w:val="000000"/>
+          <w:sz w:val="24"/>
+          <w:szCs w:val="24"/>
+        </w:rPr>
+        <w:t xml:space="preserve">; de lo contrario, este argumento se ignora. Los valores válidos para </w:t>
+      </w:r>
+      <w:r>
+        <w:rPr>
+          <w:rFonts w:ascii="Times New Roman" w:eastAsia="Times New Roman" w:hAnsi="Times New Roman" w:cs="Times New Roman"/>
+          <w:color w:val="000000"/>
+          <w:sz w:val="24"/>
+          <w:szCs w:val="24"/>
+        </w:rPr>
+        <w:t>‘</w:t>
+      </w:r>
+      <w:r>
+        <w:rPr>
+          <w:rFonts w:ascii="Times New Roman" w:eastAsia="Times New Roman" w:hAnsi="Times New Roman" w:cs="Times New Roman"/>
+          <w:color w:val="000000"/>
+          <w:sz w:val="24"/>
+          <w:szCs w:val="24"/>
+        </w:rPr>
+        <w:t>islas</w:t>
+      </w:r>
+      <w:r>
+        <w:rPr>
+          <w:rFonts w:ascii="Times New Roman" w:eastAsia="Times New Roman" w:hAnsi="Times New Roman" w:cs="Times New Roman"/>
+          <w:color w:val="000000"/>
+          <w:sz w:val="24"/>
+          <w:szCs w:val="24"/>
+        </w:rPr>
+        <w:t>’</w:t>
+      </w:r>
+      <w:r>
+        <w:rPr>
+          <w:rFonts w:ascii="Times New Roman" w:eastAsia="Times New Roman" w:hAnsi="Times New Roman" w:cs="Times New Roman"/>
+          <w:color w:val="000000"/>
+          <w:sz w:val="24"/>
+          <w:szCs w:val="24"/>
+        </w:rPr>
+        <w:t xml:space="preserve"> son: El Hierro, La Palma, La Gomera, Tenerife, Gran Canaria, Fuerteventura y Lanzarote.</w:t>
       </w:r>
       <w:r>
         <w:rPr>
@@ -3438,373 +3440,6 @@
           <w:szCs w:val="24"/>
         </w:rPr>
         <w:t xml:space="preserve"> </w:t>
-      </w:r>
-      <w:r>
-        <w:rPr>
-          <w:rFonts w:ascii="Times New Roman" w:eastAsia="Times New Roman" w:hAnsi="Times New Roman" w:cs="Times New Roman"/>
-          <w:color w:val="000000"/>
-          <w:sz w:val="24"/>
-          <w:szCs w:val="24"/>
-        </w:rPr>
-        <w:t xml:space="preserve">que </w:t>
-      </w:r>
-      <w:r>
-        <w:rPr>
-          <w:rFonts w:ascii="Times New Roman" w:eastAsia="Times New Roman" w:hAnsi="Times New Roman" w:cs="Times New Roman"/>
-          <w:color w:val="000000"/>
-          <w:sz w:val="24"/>
-          <w:szCs w:val="24"/>
-        </w:rPr>
-        <w:t>cumplen</w:t>
-      </w:r>
-      <w:r>
-        <w:rPr>
-          <w:rFonts w:ascii="Times New Roman" w:eastAsia="Times New Roman" w:hAnsi="Times New Roman" w:cs="Times New Roman"/>
-          <w:color w:val="000000"/>
-          <w:sz w:val="24"/>
-          <w:szCs w:val="24"/>
-        </w:rPr>
-        <w:t xml:space="preserve"> con los requisitos del patrón de búsqueda</w:t>
-      </w:r>
-      <w:r>
-        <w:rPr>
-          <w:rFonts w:ascii="Times New Roman" w:eastAsia="Times New Roman" w:hAnsi="Times New Roman" w:cs="Times New Roman"/>
-          <w:color w:val="000000"/>
-          <w:sz w:val="24"/>
-          <w:szCs w:val="24"/>
-        </w:rPr>
-        <w:t xml:space="preserve">. Los valores de la columna ID de la salida proporcionan identificadores </w:t>
-      </w:r>
-      <w:r>
-        <w:rPr>
-          <w:rFonts w:ascii="Times New Roman" w:eastAsia="Times New Roman" w:hAnsi="Times New Roman" w:cs="Times New Roman"/>
-          <w:color w:val="000000"/>
-          <w:sz w:val="24"/>
-          <w:szCs w:val="24"/>
-        </w:rPr>
-        <w:t>que se usarán para la posterior</w:t>
-      </w:r>
-      <w:r>
-        <w:rPr>
-          <w:rFonts w:ascii="Times New Roman" w:eastAsia="Times New Roman" w:hAnsi="Times New Roman" w:cs="Times New Roman"/>
-          <w:color w:val="000000"/>
-          <w:sz w:val="24"/>
-          <w:szCs w:val="24"/>
-        </w:rPr>
-        <w:t xml:space="preserve"> descarga </w:t>
-      </w:r>
-      <w:r>
-        <w:rPr>
-          <w:rFonts w:ascii="Times New Roman" w:eastAsia="Times New Roman" w:hAnsi="Times New Roman" w:cs="Times New Roman"/>
-          <w:color w:val="000000"/>
-          <w:sz w:val="24"/>
-          <w:szCs w:val="24"/>
-        </w:rPr>
-        <w:t>de los datos</w:t>
-      </w:r>
-      <w:r>
-        <w:rPr>
-          <w:rFonts w:ascii="Times New Roman" w:eastAsia="Times New Roman" w:hAnsi="Times New Roman" w:cs="Times New Roman"/>
-          <w:color w:val="000000"/>
-          <w:sz w:val="24"/>
-          <w:szCs w:val="24"/>
-        </w:rPr>
-        <w:t>. Por ejemplo, podemos filtrar el ID del conjunto de datos que recopila el desempleo registrado según sexo y grupos de edad por islas y meses usando</w:t>
-      </w:r>
-      <w:r>
-        <w:rPr>
-          <w:rFonts w:ascii="Times New Roman" w:eastAsia="Times New Roman" w:hAnsi="Times New Roman" w:cs="Times New Roman"/>
-          <w:color w:val="000000"/>
-          <w:sz w:val="24"/>
-          <w:szCs w:val="24"/>
-        </w:rPr>
-        <w:t>.</w:t>
-      </w:r>
-    </w:p>
-    <w:p>
-      <w:pPr>
-        <w:pStyle w:val="programcode"/>
-        <w:rPr>
-          <w:lang w:val="es-ES"/>
-        </w:rPr>
-      </w:pPr>
-      <w:proofErr w:type="spellStart"/>
-      <w:r>
-        <w:rPr>
-          <w:lang w:val="es-ES"/>
-        </w:rPr>
-        <w:t>selectedID</w:t>
-      </w:r>
-      <w:proofErr w:type="spellEnd"/>
-      <w:r>
-        <w:rPr>
-          <w:lang w:val="es-ES"/>
-        </w:rPr>
-        <w:t xml:space="preserve"> &lt;- </w:t>
-      </w:r>
-      <w:proofErr w:type="spellStart"/>
-      <w:proofErr w:type="gramStart"/>
-      <w:r>
-        <w:rPr>
-          <w:lang w:val="es-ES"/>
-        </w:rPr>
-        <w:t>busqueda.paro</w:t>
-      </w:r>
-      <w:proofErr w:type="spellEnd"/>
-      <w:proofErr w:type="gramEnd"/>
-      <w:r>
-        <w:rPr>
-          <w:lang w:val="es-ES"/>
-        </w:rPr>
-        <w:t xml:space="preserve"> %&gt;%</w:t>
-      </w:r>
-    </w:p>
-    <w:p>
-      <w:pPr>
-        <w:pStyle w:val="programcode"/>
-        <w:rPr>
-          <w:lang w:val="es-ES"/>
-        </w:rPr>
-      </w:pPr>
-      <w:proofErr w:type="spellStart"/>
-      <w:r>
-        <w:rPr>
-          <w:lang w:val="es-ES"/>
-        </w:rPr>
-        <w:t>select</w:t>
-      </w:r>
-      <w:proofErr w:type="spellEnd"/>
-      <w:r>
-        <w:rPr>
-          <w:lang w:val="es-ES"/>
-        </w:rPr>
-        <w:t>(</w:t>
-      </w:r>
-      <w:proofErr w:type="spellStart"/>
-      <w:proofErr w:type="gramStart"/>
-      <w:r>
-        <w:rPr>
-          <w:lang w:val="es-ES"/>
-        </w:rPr>
-        <w:t>titulo,ID</w:t>
-      </w:r>
-      <w:proofErr w:type="spellEnd"/>
-      <w:proofErr w:type="gramEnd"/>
-      <w:r>
-        <w:rPr>
-          <w:lang w:val="es-ES"/>
-        </w:rPr>
-        <w:t xml:space="preserve">) %&gt;% </w:t>
-      </w:r>
-    </w:p>
-    <w:p>
-      <w:pPr>
-        <w:pStyle w:val="programcode"/>
-        <w:rPr>
-          <w:lang w:val="es-ES"/>
-        </w:rPr>
-      </w:pPr>
-      <w:proofErr w:type="spellStart"/>
-      <w:r>
-        <w:rPr>
-          <w:lang w:val="es-ES"/>
-        </w:rPr>
-        <w:t>filter</w:t>
-      </w:r>
-      <w:proofErr w:type="spellEnd"/>
-      <w:r>
-        <w:rPr>
-          <w:lang w:val="es-ES"/>
-        </w:rPr>
-        <w:t>(</w:t>
-      </w:r>
-      <w:proofErr w:type="spellStart"/>
-      <w:r>
-        <w:rPr>
-          <w:lang w:val="es-ES"/>
-        </w:rPr>
-        <w:t>grepl</w:t>
-      </w:r>
-      <w:proofErr w:type="spellEnd"/>
-      <w:r>
-        <w:rPr>
-          <w:lang w:val="es-ES"/>
-        </w:rPr>
-        <w:t>("</w:t>
-      </w:r>
-      <w:proofErr w:type="spellStart"/>
-      <w:r>
-        <w:rPr>
-          <w:lang w:val="es-ES"/>
-        </w:rPr>
-        <w:t>sexo</w:t>
-      </w:r>
-      <w:proofErr w:type="gramStart"/>
-      <w:r>
-        <w:rPr>
-          <w:lang w:val="es-ES"/>
-        </w:rPr>
-        <w:t>",titulo</w:t>
-      </w:r>
-      <w:proofErr w:type="spellEnd"/>
-      <w:proofErr w:type="gramEnd"/>
-      <w:r>
-        <w:rPr>
-          <w:lang w:val="es-ES"/>
-        </w:rPr>
-        <w:t>) &amp;</w:t>
-      </w:r>
-    </w:p>
-    <w:p>
-      <w:pPr>
-        <w:pStyle w:val="programcode"/>
-        <w:rPr>
-          <w:lang w:val="es-ES"/>
-        </w:rPr>
-      </w:pPr>
-      <w:r>
-        <w:rPr>
-          <w:lang w:val="es-ES"/>
-        </w:rPr>
-        <w:t xml:space="preserve">       </w:t>
-      </w:r>
-      <w:proofErr w:type="spellStart"/>
-      <w:r>
-        <w:rPr>
-          <w:lang w:val="es-ES"/>
-        </w:rPr>
-        <w:t>grepl</w:t>
-      </w:r>
-      <w:proofErr w:type="spellEnd"/>
-      <w:r>
-        <w:rPr>
-          <w:lang w:val="es-ES"/>
-        </w:rPr>
-        <w:t>("</w:t>
-      </w:r>
-      <w:proofErr w:type="spellStart"/>
-      <w:r>
-        <w:rPr>
-          <w:lang w:val="es-ES"/>
-        </w:rPr>
-        <w:t>edad</w:t>
-      </w:r>
-      <w:proofErr w:type="gramStart"/>
-      <w:r>
-        <w:rPr>
-          <w:lang w:val="es-ES"/>
-        </w:rPr>
-        <w:t>",titulo</w:t>
-      </w:r>
-      <w:proofErr w:type="spellEnd"/>
-      <w:proofErr w:type="gramEnd"/>
-      <w:r>
-        <w:rPr>
-          <w:lang w:val="es-ES"/>
-        </w:rPr>
-        <w:t xml:space="preserve">) &amp; </w:t>
-      </w:r>
-    </w:p>
-    <w:p>
-      <w:pPr>
-        <w:pStyle w:val="programcode"/>
-        <w:rPr>
-          <w:lang w:val="es-ES"/>
-        </w:rPr>
-      </w:pPr>
-      <w:r>
-        <w:rPr>
-          <w:lang w:val="es-ES"/>
-        </w:rPr>
-        <w:t xml:space="preserve">       </w:t>
-      </w:r>
-      <w:proofErr w:type="spellStart"/>
-      <w:r>
-        <w:rPr>
-          <w:lang w:val="es-ES"/>
-        </w:rPr>
-        <w:t>grepl</w:t>
-      </w:r>
-      <w:proofErr w:type="spellEnd"/>
-      <w:r>
-        <w:rPr>
-          <w:lang w:val="es-ES"/>
-        </w:rPr>
-        <w:t>("</w:t>
-      </w:r>
-      <w:proofErr w:type="spellStart"/>
-      <w:r>
-        <w:rPr>
-          <w:lang w:val="es-ES"/>
-        </w:rPr>
-        <w:t>Islas</w:t>
-      </w:r>
-      <w:proofErr w:type="gramStart"/>
-      <w:r>
-        <w:rPr>
-          <w:lang w:val="es-ES"/>
-        </w:rPr>
-        <w:t>",titulo</w:t>
-      </w:r>
-      <w:proofErr w:type="spellEnd"/>
-      <w:proofErr w:type="gramEnd"/>
-      <w:r>
-        <w:rPr>
-          <w:lang w:val="es-ES"/>
-        </w:rPr>
-        <w:t>)) %&gt;%</w:t>
-      </w:r>
-    </w:p>
-    <w:p>
-      <w:pPr>
-        <w:pStyle w:val="programcode"/>
-        <w:rPr>
-          <w:lang w:val="es-ES"/>
-        </w:rPr>
-      </w:pPr>
-      <w:proofErr w:type="spellStart"/>
-      <w:proofErr w:type="gramStart"/>
-      <w:r>
-        <w:rPr>
-          <w:lang w:val="es-ES"/>
-        </w:rPr>
-        <w:t>pull</w:t>
-      </w:r>
-      <w:proofErr w:type="spellEnd"/>
-      <w:r>
-        <w:rPr>
-          <w:lang w:val="es-ES"/>
-        </w:rPr>
-        <w:t>(</w:t>
-      </w:r>
-      <w:proofErr w:type="gramEnd"/>
-      <w:r>
-        <w:rPr>
-          <w:lang w:val="es-ES"/>
-        </w:rPr>
-        <w:t>ID)</w:t>
-      </w:r>
-    </w:p>
-    <w:p>
-      <w:pPr>
-        <w:pStyle w:val="programcode"/>
-        <w:rPr>
-          <w:lang w:val="es-ES"/>
-        </w:rPr>
-      </w:pPr>
-    </w:p>
-    <w:p>
-      <w:pPr>
-        <w:pStyle w:val="programcode"/>
-        <w:rPr>
-          <w:lang w:val="es-ES"/>
-        </w:rPr>
-      </w:pPr>
-      <w:r>
-        <w:rPr>
-          <w:lang w:val="es-ES"/>
-        </w:rPr>
-        <w:t>## [1]   "emp.est.na.ser.4866"</w:t>
       </w:r>
     </w:p>
     <w:p>
@@ -3813,218 +3448,19 @@
         <w:jc w:val="both"/>
         <w:rPr>
           <w:rFonts w:ascii="Times New Roman" w:eastAsia="Times New Roman" w:hAnsi="Times New Roman" w:cs="Times New Roman"/>
-          <w:b/>
-          <w:bCs/>
-          <w:color w:val="000000"/>
-          <w:sz w:val="24"/>
-          <w:szCs w:val="24"/>
-        </w:rPr>
-      </w:pPr>
-      <w:r>
-        <w:rPr>
-          <w:rFonts w:ascii="Times New Roman" w:eastAsia="Times New Roman" w:hAnsi="Times New Roman" w:cs="Times New Roman"/>
-          <w:b/>
-          <w:bCs/>
-          <w:color w:val="000000"/>
-          <w:sz w:val="24"/>
-          <w:szCs w:val="24"/>
-        </w:rPr>
-        <w:t>Descarga de datos de ISTAC</w:t>
-      </w:r>
-    </w:p>
-    <w:p>
-      <w:pPr>
-        <w:spacing w:line="240" w:lineRule="auto"/>
-        <w:jc w:val="both"/>
-        <w:rPr>
-          <w:rFonts w:ascii="Times New Roman" w:eastAsia="Times New Roman" w:hAnsi="Times New Roman" w:cs="Times New Roman"/>
-          <w:color w:val="000000"/>
-          <w:sz w:val="24"/>
-          <w:szCs w:val="24"/>
-        </w:rPr>
-      </w:pPr>
-      <w:r>
-        <w:rPr>
-          <w:rFonts w:ascii="Times New Roman" w:eastAsia="Times New Roman" w:hAnsi="Times New Roman" w:cs="Times New Roman"/>
-          <w:color w:val="000000"/>
-          <w:sz w:val="24"/>
-          <w:szCs w:val="24"/>
-        </w:rPr>
-        <w:t>Recuperamos los datos del conjunto de datos con la referencia de ID utilizando la API ISTAC BASE</w:t>
-      </w:r>
-      <w:r>
-        <w:rPr>
-          <w:rFonts w:ascii="Times New Roman" w:eastAsia="Times New Roman" w:hAnsi="Times New Roman" w:cs="Times New Roman"/>
-          <w:color w:val="000000"/>
-          <w:sz w:val="24"/>
-          <w:szCs w:val="24"/>
-        </w:rPr>
-        <w:t>.</w:t>
-      </w:r>
-    </w:p>
-    <w:p>
-      <w:pPr>
-        <w:pStyle w:val="programcode"/>
-        <w:rPr>
-          <w:lang w:val="es-ES"/>
-        </w:rPr>
-      </w:pPr>
-      <w:proofErr w:type="spellStart"/>
-      <w:r>
-        <w:rPr>
-          <w:lang w:val="es-ES"/>
-        </w:rPr>
-        <w:t>df</w:t>
-      </w:r>
-      <w:proofErr w:type="spellEnd"/>
-      <w:r>
-        <w:rPr>
-          <w:lang w:val="es-ES"/>
-        </w:rPr>
-        <w:t xml:space="preserve"> &lt;- </w:t>
-      </w:r>
-      <w:proofErr w:type="spellStart"/>
-      <w:r>
-        <w:rPr>
-          <w:lang w:val="es-ES"/>
-        </w:rPr>
-        <w:t>istacbase</w:t>
-      </w:r>
-      <w:proofErr w:type="spellEnd"/>
-      <w:r>
-        <w:rPr>
-          <w:lang w:val="es-ES"/>
-        </w:rPr>
-        <w:t>(</w:t>
-      </w:r>
-      <w:proofErr w:type="spellStart"/>
-      <w:r>
-        <w:rPr>
-          <w:lang w:val="es-ES"/>
-        </w:rPr>
-        <w:t>selectedID</w:t>
-      </w:r>
-      <w:proofErr w:type="spellEnd"/>
-      <w:r>
-        <w:rPr>
-          <w:lang w:val="es-ES"/>
-        </w:rPr>
-        <w:t>)</w:t>
-      </w:r>
-    </w:p>
-    <w:p>
-      <w:pPr>
-        <w:spacing w:line="240" w:lineRule="auto"/>
-        <w:jc w:val="both"/>
-        <w:rPr>
-          <w:rFonts w:ascii="Times New Roman" w:eastAsia="Times New Roman" w:hAnsi="Times New Roman" w:cs="Times New Roman"/>
-          <w:color w:val="000000"/>
-          <w:sz w:val="24"/>
-          <w:szCs w:val="24"/>
-        </w:rPr>
-      </w:pPr>
-      <w:r>
-        <w:rPr>
-          <w:rFonts w:ascii="Times New Roman" w:eastAsia="Times New Roman" w:hAnsi="Times New Roman" w:cs="Times New Roman"/>
-          <w:color w:val="000000"/>
-          <w:sz w:val="24"/>
-          <w:szCs w:val="24"/>
-        </w:rPr>
-        <w:t xml:space="preserve">Por defecto, la función </w:t>
-      </w:r>
-      <w:proofErr w:type="spellStart"/>
-      <w:r>
-        <w:t>istacbase</w:t>
-      </w:r>
-      <w:proofErr w:type="spellEnd"/>
-      <w:r>
-        <w:rPr>
-          <w:rFonts w:ascii="Times New Roman" w:eastAsia="Times New Roman" w:hAnsi="Times New Roman" w:cs="Times New Roman"/>
-          <w:color w:val="000000"/>
-          <w:sz w:val="24"/>
-          <w:szCs w:val="24"/>
-        </w:rPr>
-        <w:t xml:space="preserve"> trabaja con etiquetas legibles. Con el argumento </w:t>
-      </w:r>
-      <w:proofErr w:type="spellStart"/>
-      <w:r>
-        <w:rPr>
-          <w:rFonts w:ascii="Courier" w:hAnsi="Courier"/>
-        </w:rPr>
-        <w:t>label</w:t>
-      </w:r>
-      <w:proofErr w:type="spellEnd"/>
-      <w:r>
-        <w:rPr>
-          <w:rFonts w:ascii="Courier" w:hAnsi="Courier"/>
-        </w:rPr>
-        <w:t xml:space="preserve"> = FALSE</w:t>
-      </w:r>
-      <w:r>
-        <w:rPr>
-          <w:rFonts w:ascii="Times New Roman" w:eastAsia="Times New Roman" w:hAnsi="Times New Roman" w:cs="Times New Roman"/>
-          <w:color w:val="000000"/>
-          <w:sz w:val="24"/>
-          <w:szCs w:val="24"/>
-        </w:rPr>
-        <w:t>, la función transforma las etiquetas en códigos menos legibles.</w:t>
-      </w:r>
-    </w:p>
-    <w:p>
-      <w:pPr>
-        <w:spacing w:line="240" w:lineRule="auto"/>
-        <w:jc w:val="both"/>
-        <w:rPr>
-          <w:rFonts w:ascii="Times New Roman" w:eastAsia="Times New Roman" w:hAnsi="Times New Roman" w:cs="Times New Roman"/>
-          <w:color w:val="000000"/>
-          <w:sz w:val="24"/>
-          <w:szCs w:val="24"/>
-        </w:rPr>
-      </w:pPr>
-      <w:r>
-        <w:rPr>
-          <w:rFonts w:ascii="Times New Roman" w:eastAsia="Times New Roman" w:hAnsi="Times New Roman" w:cs="Times New Roman"/>
-          <w:color w:val="000000"/>
-          <w:sz w:val="24"/>
-          <w:szCs w:val="24"/>
-        </w:rPr>
-        <w:t xml:space="preserve">Los indicadores </w:t>
-      </w:r>
-      <w:r>
-        <w:rPr>
-          <w:rFonts w:ascii="Times New Roman" w:eastAsia="Times New Roman" w:hAnsi="Times New Roman" w:cs="Times New Roman"/>
-          <w:color w:val="000000"/>
-          <w:sz w:val="24"/>
-          <w:szCs w:val="24"/>
-        </w:rPr>
-        <w:t>con los que trabaja el</w:t>
-      </w:r>
-      <w:r>
-        <w:rPr>
-          <w:rFonts w:ascii="Times New Roman" w:eastAsia="Times New Roman" w:hAnsi="Times New Roman" w:cs="Times New Roman"/>
-          <w:color w:val="000000"/>
-          <w:sz w:val="24"/>
-          <w:szCs w:val="24"/>
-        </w:rPr>
-        <w:t xml:space="preserve"> ISTAC suelen estar disponibles como series de tiempo anuales agrupadas por islas, pero a veces con una granularidad o niveles geográficos diferentes. Si el conjunto de datos tiene la columna “</w:t>
-      </w:r>
-      <w:r>
-        <w:rPr>
-          <w:rFonts w:ascii="Times New Roman" w:eastAsia="Times New Roman" w:hAnsi="Times New Roman" w:cs="Times New Roman"/>
-          <w:color w:val="000000"/>
-          <w:sz w:val="24"/>
-          <w:szCs w:val="24"/>
-        </w:rPr>
-        <w:t>i</w:t>
-      </w:r>
-      <w:r>
-        <w:rPr>
-          <w:rFonts w:ascii="Times New Roman" w:eastAsia="Times New Roman" w:hAnsi="Times New Roman" w:cs="Times New Roman"/>
-          <w:color w:val="000000"/>
-          <w:sz w:val="24"/>
-          <w:szCs w:val="24"/>
-        </w:rPr>
-        <w:t xml:space="preserve">slas”, se puede filtrar por islas usando el argumento </w:t>
+          <w:color w:val="000000"/>
+          <w:sz w:val="24"/>
+          <w:szCs w:val="24"/>
+        </w:rPr>
+      </w:pPr>
+      <w:r>
+        <w:rPr>
+          <w:rFonts w:ascii="Times New Roman" w:eastAsia="Times New Roman" w:hAnsi="Times New Roman" w:cs="Times New Roman"/>
+          <w:color w:val="000000"/>
+          <w:sz w:val="24"/>
+          <w:szCs w:val="24"/>
+        </w:rPr>
+        <w:t xml:space="preserve">La función permite filtrar el conjunto de datos por fechas utilizando los argumentos </w:t>
       </w:r>
       <w:r>
         <w:rPr>
@@ -4033,84 +3469,17 @@
           <w:szCs w:val="20"/>
           <w:lang w:eastAsia="en-US"/>
         </w:rPr>
-        <w:t>islas = TRUE</w:t>
-      </w:r>
-      <w:r>
-        <w:rPr>
-          <w:rFonts w:ascii="Times New Roman" w:eastAsia="Times New Roman" w:hAnsi="Times New Roman" w:cs="Times New Roman"/>
-          <w:color w:val="000000"/>
-          <w:sz w:val="24"/>
-          <w:szCs w:val="24"/>
-        </w:rPr>
-        <w:t xml:space="preserve">; de lo contrario, este argumento se ignora. Los valores válidos para </w:t>
-      </w:r>
-      <w:r>
-        <w:rPr>
-          <w:rFonts w:ascii="Times New Roman" w:eastAsia="Times New Roman" w:hAnsi="Times New Roman" w:cs="Times New Roman"/>
-          <w:color w:val="000000"/>
-          <w:sz w:val="24"/>
-          <w:szCs w:val="24"/>
-        </w:rPr>
-        <w:t>‘</w:t>
-      </w:r>
-      <w:r>
-        <w:rPr>
-          <w:rFonts w:ascii="Times New Roman" w:eastAsia="Times New Roman" w:hAnsi="Times New Roman" w:cs="Times New Roman"/>
-          <w:color w:val="000000"/>
-          <w:sz w:val="24"/>
-          <w:szCs w:val="24"/>
-        </w:rPr>
-        <w:t>islas</w:t>
-      </w:r>
-      <w:r>
-        <w:rPr>
-          <w:rFonts w:ascii="Times New Roman" w:eastAsia="Times New Roman" w:hAnsi="Times New Roman" w:cs="Times New Roman"/>
-          <w:color w:val="000000"/>
-          <w:sz w:val="24"/>
-          <w:szCs w:val="24"/>
-        </w:rPr>
-        <w:t>’</w:t>
-      </w:r>
-      <w:r>
-        <w:rPr>
-          <w:rFonts w:ascii="Times New Roman" w:eastAsia="Times New Roman" w:hAnsi="Times New Roman" w:cs="Times New Roman"/>
-          <w:color w:val="000000"/>
-          <w:sz w:val="24"/>
-          <w:szCs w:val="24"/>
-        </w:rPr>
-        <w:t xml:space="preserve"> son: El Hierro, La Palma, La Gomera, Tenerife, Gran Canaria, Fuerteventura y Lanzarote.</w:t>
-      </w:r>
-      <w:r>
-        <w:rPr>
-          <w:rFonts w:ascii="Times New Roman" w:eastAsia="Times New Roman" w:hAnsi="Times New Roman" w:cs="Times New Roman"/>
-          <w:color w:val="000000"/>
-          <w:sz w:val="24"/>
-          <w:szCs w:val="24"/>
-        </w:rPr>
-        <w:t xml:space="preserve"> </w:t>
-      </w:r>
-    </w:p>
-    <w:p>
-      <w:pPr>
-        <w:spacing w:line="240" w:lineRule="auto"/>
-        <w:jc w:val="both"/>
-        <w:rPr>
-          <w:rFonts w:ascii="Times New Roman" w:eastAsia="Times New Roman" w:hAnsi="Times New Roman" w:cs="Times New Roman"/>
-          <w:color w:val="000000"/>
-          <w:sz w:val="24"/>
-          <w:szCs w:val="24"/>
-        </w:rPr>
-      </w:pPr>
-      <w:r>
-        <w:rPr>
-          <w:rFonts w:ascii="Times New Roman" w:eastAsia="Times New Roman" w:hAnsi="Times New Roman" w:cs="Times New Roman"/>
-          <w:color w:val="000000"/>
-          <w:sz w:val="24"/>
-          <w:szCs w:val="24"/>
-        </w:rPr>
-        <w:t xml:space="preserve">La función permite filtrar el conjunto de datos por fechas utilizando los argumentos </w:t>
-      </w:r>
-      <w:proofErr w:type="spellStart"/>
+        <w:t>startdate</w:t>
+      </w:r>
+      <w:r>
+        <w:rPr>
+          <w:rFonts w:ascii="Times New Roman" w:eastAsia="Times New Roman" w:hAnsi="Times New Roman" w:cs="Times New Roman"/>
+          <w:color w:val="000000"/>
+          <w:sz w:val="24"/>
+          <w:szCs w:val="24"/>
+        </w:rPr>
+        <w:t xml:space="preserve">, </w:t>
+      </w:r>
       <w:r>
         <w:rPr>
           <w:rFonts w:ascii="Courier" w:eastAsia="Times New Roman" w:hAnsi="Courier" w:cs="Times New Roman"/>
@@ -4118,19 +3487,17 @@
           <w:szCs w:val="20"/>
           <w:lang w:eastAsia="en-US"/>
         </w:rPr>
-        <w:t>startdate</w:t>
-      </w:r>
-      <w:proofErr w:type="spellEnd"/>
-      <w:r>
-        <w:rPr>
-          <w:rFonts w:ascii="Times New Roman" w:eastAsia="Times New Roman" w:hAnsi="Times New Roman" w:cs="Times New Roman"/>
-          <w:color w:val="000000"/>
-          <w:sz w:val="24"/>
-          <w:szCs w:val="24"/>
-        </w:rPr>
-        <w:t xml:space="preserve">, </w:t>
-      </w:r>
-      <w:proofErr w:type="spellStart"/>
+        <w:t>enddate</w:t>
+      </w:r>
+      <w:r>
+        <w:rPr>
+          <w:rFonts w:ascii="Times New Roman" w:eastAsia="Times New Roman" w:hAnsi="Times New Roman" w:cs="Times New Roman"/>
+          <w:color w:val="000000"/>
+          <w:sz w:val="24"/>
+          <w:szCs w:val="24"/>
+        </w:rPr>
+        <w:t xml:space="preserve"> y </w:t>
+      </w:r>
       <w:r>
         <w:rPr>
           <w:rFonts w:ascii="Courier" w:eastAsia="Times New Roman" w:hAnsi="Courier" w:cs="Times New Roman"/>
@@ -4138,19 +3505,45 @@
           <w:szCs w:val="20"/>
           <w:lang w:eastAsia="en-US"/>
         </w:rPr>
-        <w:t>enddate</w:t>
-      </w:r>
-      <w:proofErr w:type="spellEnd"/>
-      <w:r>
-        <w:rPr>
-          <w:rFonts w:ascii="Times New Roman" w:eastAsia="Times New Roman" w:hAnsi="Times New Roman" w:cs="Times New Roman"/>
-          <w:color w:val="000000"/>
-          <w:sz w:val="24"/>
-          <w:szCs w:val="24"/>
-        </w:rPr>
-        <w:t xml:space="preserve"> y </w:t>
-      </w:r>
-      <w:proofErr w:type="spellStart"/>
+        <w:t>mrv</w:t>
+      </w:r>
+      <w:r>
+        <w:rPr>
+          <w:rFonts w:ascii="Times New Roman" w:eastAsia="Times New Roman" w:hAnsi="Times New Roman" w:cs="Times New Roman"/>
+          <w:color w:val="000000"/>
+          <w:sz w:val="24"/>
+          <w:szCs w:val="24"/>
+        </w:rPr>
+        <w:t>. El argumento freq controla la granularidad de los datos.</w:t>
+      </w:r>
+      <w:r>
+        <w:rPr>
+          <w:rFonts w:ascii="Times New Roman" w:eastAsia="Times New Roman" w:hAnsi="Times New Roman" w:cs="Times New Roman"/>
+          <w:color w:val="000000"/>
+          <w:sz w:val="24"/>
+          <w:szCs w:val="24"/>
+        </w:rPr>
+        <w:t xml:space="preserve"> Se </w:t>
+      </w:r>
+      <w:r>
+        <w:rPr>
+          <w:rFonts w:ascii="Times New Roman" w:eastAsia="Times New Roman" w:hAnsi="Times New Roman" w:cs="Times New Roman"/>
+          <w:color w:val="000000"/>
+          <w:sz w:val="24"/>
+          <w:szCs w:val="24"/>
+        </w:rPr>
+        <w:lastRenderedPageBreak/>
+        <w:t>puede</w:t>
+      </w:r>
+      <w:r>
+        <w:rPr>
+          <w:rFonts w:ascii="Times New Roman" w:eastAsia="Times New Roman" w:hAnsi="Times New Roman" w:cs="Times New Roman"/>
+          <w:color w:val="000000"/>
+          <w:sz w:val="24"/>
+          <w:szCs w:val="24"/>
+        </w:rPr>
+        <w:t xml:space="preserve"> obtener valores anuales (”</w:t>
+      </w:r>
       <w:r>
         <w:rPr>
           <w:rFonts w:ascii="Courier" w:eastAsia="Times New Roman" w:hAnsi="Courier" w:cs="Times New Roman"/>
@@ -4158,75 +3551,16 @@
           <w:szCs w:val="20"/>
           <w:lang w:eastAsia="en-US"/>
         </w:rPr>
-        <w:t>mrv</w:t>
-      </w:r>
-      <w:proofErr w:type="spellEnd"/>
-      <w:r>
-        <w:rPr>
-          <w:rFonts w:ascii="Times New Roman" w:eastAsia="Times New Roman" w:hAnsi="Times New Roman" w:cs="Times New Roman"/>
-          <w:color w:val="000000"/>
-          <w:sz w:val="24"/>
-          <w:szCs w:val="24"/>
-        </w:rPr>
-        <w:t xml:space="preserve">. El argumento </w:t>
-      </w:r>
-      <w:proofErr w:type="spellStart"/>
-      <w:r>
-        <w:rPr>
-          <w:rFonts w:ascii="Times New Roman" w:eastAsia="Times New Roman" w:hAnsi="Times New Roman" w:cs="Times New Roman"/>
-          <w:color w:val="000000"/>
-          <w:sz w:val="24"/>
-          <w:szCs w:val="24"/>
-        </w:rPr>
-        <w:t>freq</w:t>
-      </w:r>
-      <w:proofErr w:type="spellEnd"/>
-      <w:r>
-        <w:rPr>
-          <w:rFonts w:ascii="Times New Roman" w:eastAsia="Times New Roman" w:hAnsi="Times New Roman" w:cs="Times New Roman"/>
-          <w:color w:val="000000"/>
-          <w:sz w:val="24"/>
-          <w:szCs w:val="24"/>
-        </w:rPr>
-        <w:t xml:space="preserve"> controla la granularidad de los datos.</w:t>
-      </w:r>
-      <w:r>
-        <w:rPr>
-          <w:rFonts w:ascii="Times New Roman" w:eastAsia="Times New Roman" w:hAnsi="Times New Roman" w:cs="Times New Roman"/>
-          <w:color w:val="000000"/>
-          <w:sz w:val="24"/>
-          <w:szCs w:val="24"/>
-        </w:rPr>
-        <w:t xml:space="preserve"> Se </w:t>
-      </w:r>
-      <w:r>
-        <w:rPr>
-          <w:rFonts w:ascii="Times New Roman" w:eastAsia="Times New Roman" w:hAnsi="Times New Roman" w:cs="Times New Roman"/>
-          <w:color w:val="000000"/>
-          <w:sz w:val="24"/>
-          <w:szCs w:val="24"/>
-        </w:rPr>
-        <w:lastRenderedPageBreak/>
-        <w:t>puede</w:t>
-      </w:r>
-      <w:r>
-        <w:rPr>
-          <w:rFonts w:ascii="Times New Roman" w:eastAsia="Times New Roman" w:hAnsi="Times New Roman" w:cs="Times New Roman"/>
-          <w:color w:val="000000"/>
-          <w:sz w:val="24"/>
-          <w:szCs w:val="24"/>
-        </w:rPr>
-        <w:t xml:space="preserve"> obtener valores anuales </w:t>
-      </w:r>
-      <w:proofErr w:type="gramStart"/>
-      <w:r>
-        <w:rPr>
-          <w:rFonts w:ascii="Times New Roman" w:eastAsia="Times New Roman" w:hAnsi="Times New Roman" w:cs="Times New Roman"/>
-          <w:color w:val="000000"/>
-          <w:sz w:val="24"/>
-          <w:szCs w:val="24"/>
-        </w:rPr>
-        <w:t>(”</w:t>
+        <w:t>anual</w:t>
+      </w:r>
+      <w:r>
+        <w:rPr>
+          <w:rFonts w:ascii="Times New Roman" w:eastAsia="Times New Roman" w:hAnsi="Times New Roman" w:cs="Times New Roman"/>
+          <w:color w:val="000000"/>
+          <w:sz w:val="24"/>
+          <w:szCs w:val="24"/>
+        </w:rPr>
+        <w:t>”), semestrales (”</w:t>
       </w:r>
       <w:r>
         <w:rPr>
@@ -4235,17 +3569,16 @@
           <w:szCs w:val="20"/>
           <w:lang w:eastAsia="en-US"/>
         </w:rPr>
-        <w:t>anual</w:t>
-      </w:r>
-      <w:proofErr w:type="gramEnd"/>
-      <w:r>
-        <w:rPr>
-          <w:rFonts w:ascii="Times New Roman" w:eastAsia="Times New Roman" w:hAnsi="Times New Roman" w:cs="Times New Roman"/>
-          <w:color w:val="000000"/>
-          <w:sz w:val="24"/>
-          <w:szCs w:val="24"/>
-        </w:rPr>
-        <w:t>”), semestrales (”</w:t>
+        <w:t>semestral</w:t>
+      </w:r>
+      <w:r>
+        <w:rPr>
+          <w:rFonts w:ascii="Times New Roman" w:eastAsia="Times New Roman" w:hAnsi="Times New Roman" w:cs="Times New Roman"/>
+          <w:color w:val="000000"/>
+          <w:sz w:val="24"/>
+          <w:szCs w:val="24"/>
+        </w:rPr>
+        <w:t>”), trimestrales (”</w:t>
       </w:r>
       <w:r>
         <w:rPr>
@@ -4254,16 +3587,16 @@
           <w:szCs w:val="20"/>
           <w:lang w:eastAsia="en-US"/>
         </w:rPr>
-        <w:t>semestral</w:t>
-      </w:r>
-      <w:r>
-        <w:rPr>
-          <w:rFonts w:ascii="Times New Roman" w:eastAsia="Times New Roman" w:hAnsi="Times New Roman" w:cs="Times New Roman"/>
-          <w:color w:val="000000"/>
-          <w:sz w:val="24"/>
-          <w:szCs w:val="24"/>
-        </w:rPr>
-        <w:t>”), trimestrales (”</w:t>
+        <w:t>trimestral</w:t>
+      </w:r>
+      <w:r>
+        <w:rPr>
+          <w:rFonts w:ascii="Times New Roman" w:eastAsia="Times New Roman" w:hAnsi="Times New Roman" w:cs="Times New Roman"/>
+          <w:color w:val="000000"/>
+          <w:sz w:val="24"/>
+          <w:szCs w:val="24"/>
+        </w:rPr>
+        <w:t>”), mensuales (”</w:t>
       </w:r>
       <w:r>
         <w:rPr>
@@ -4272,16 +3605,16 @@
           <w:szCs w:val="20"/>
           <w:lang w:eastAsia="en-US"/>
         </w:rPr>
-        <w:t>trimestral</w:t>
-      </w:r>
-      <w:r>
-        <w:rPr>
-          <w:rFonts w:ascii="Times New Roman" w:eastAsia="Times New Roman" w:hAnsi="Times New Roman" w:cs="Times New Roman"/>
-          <w:color w:val="000000"/>
-          <w:sz w:val="24"/>
-          <w:szCs w:val="24"/>
-        </w:rPr>
-        <w:t>”), mensuales (”</w:t>
+        <w:t>mensual</w:t>
+      </w:r>
+      <w:r>
+        <w:rPr>
+          <w:rFonts w:ascii="Times New Roman" w:eastAsia="Times New Roman" w:hAnsi="Times New Roman" w:cs="Times New Roman"/>
+          <w:color w:val="000000"/>
+          <w:sz w:val="24"/>
+          <w:szCs w:val="24"/>
+        </w:rPr>
+        <w:t>”), quincenales (”</w:t>
       </w:r>
       <w:r>
         <w:rPr>
@@ -4290,16 +3623,16 @@
           <w:szCs w:val="20"/>
           <w:lang w:eastAsia="en-US"/>
         </w:rPr>
-        <w:t>mensual</w:t>
-      </w:r>
-      <w:r>
-        <w:rPr>
-          <w:rFonts w:ascii="Times New Roman" w:eastAsia="Times New Roman" w:hAnsi="Times New Roman" w:cs="Times New Roman"/>
-          <w:color w:val="000000"/>
-          <w:sz w:val="24"/>
-          <w:szCs w:val="24"/>
-        </w:rPr>
-        <w:t>”), quincenales (”</w:t>
+        <w:t>quincenal</w:t>
+      </w:r>
+      <w:r>
+        <w:rPr>
+          <w:rFonts w:ascii="Times New Roman" w:eastAsia="Times New Roman" w:hAnsi="Times New Roman" w:cs="Times New Roman"/>
+          <w:color w:val="000000"/>
+          <w:sz w:val="24"/>
+          <w:szCs w:val="24"/>
+        </w:rPr>
+        <w:t>”), semanales (”</w:t>
       </w:r>
       <w:r>
         <w:rPr>
@@ -4308,24 +3641,6 @@
           <w:szCs w:val="20"/>
           <w:lang w:eastAsia="en-US"/>
         </w:rPr>
-        <w:t>quincenal</w:t>
-      </w:r>
-      <w:r>
-        <w:rPr>
-          <w:rFonts w:ascii="Times New Roman" w:eastAsia="Times New Roman" w:hAnsi="Times New Roman" w:cs="Times New Roman"/>
-          <w:color w:val="000000"/>
-          <w:sz w:val="24"/>
-          <w:szCs w:val="24"/>
-        </w:rPr>
-        <w:t>”), semanales (”</w:t>
-      </w:r>
-      <w:r>
-        <w:rPr>
-          <w:rFonts w:ascii="Courier" w:eastAsia="Times New Roman" w:hAnsi="Courier" w:cs="Times New Roman"/>
-          <w:sz w:val="20"/>
-          <w:szCs w:val="20"/>
-          <w:lang w:eastAsia="en-US"/>
-        </w:rPr>
         <w:t>semanal</w:t>
       </w:r>
       <w:r>
@@ -4403,7 +3718,6 @@
         </w:rPr>
         <w:t>‘</w:t>
       </w:r>
-      <w:proofErr w:type="spellStart"/>
       <w:r>
         <w:rPr>
           <w:rFonts w:ascii="Times New Roman" w:eastAsia="Times New Roman" w:hAnsi="Times New Roman" w:cs="Times New Roman"/>
@@ -4413,7 +3727,6 @@
         </w:rPr>
         <w:t>Istacbaser</w:t>
       </w:r>
-      <w:proofErr w:type="spellEnd"/>
       <w:r>
         <w:rPr>
           <w:rFonts w:ascii="Times New Roman" w:eastAsia="Times New Roman" w:hAnsi="Times New Roman" w:cs="Times New Roman"/>
@@ -4493,24 +3806,15 @@
           <w:sz w:val="24"/>
           <w:szCs w:val="24"/>
         </w:rPr>
-        <w:instrText xml:space="preserve"> REF _Ref85759159 \h </w:instrText>
-      </w:r>
-      <w:r>
-        <w:rPr>
-          <w:rFonts w:ascii="Times New Roman" w:eastAsia="Times New Roman" w:hAnsi="Times New Roman" w:cs="Times New Roman"/>
-          <w:color w:val="000000"/>
-          <w:sz w:val="24"/>
-          <w:szCs w:val="24"/>
-        </w:rPr>
-      </w:r>
-      <w:r>
-        <w:rPr>
-          <w:rFonts w:ascii="Times New Roman" w:eastAsia="Times New Roman" w:hAnsi="Times New Roman" w:cs="Times New Roman"/>
-          <w:color w:val="000000"/>
-          <w:sz w:val="24"/>
-          <w:szCs w:val="24"/>
-        </w:rPr>
-        <w:instrText xml:space="preserve"> \* MERGEFORMAT </w:instrText>
+        <w:instrText xml:space="preserve"> REF _Ref85759159 \h  \* MERGEFORMAT </w:instrText>
+      </w:r>
+      <w:r>
+        <w:rPr>
+          <w:rFonts w:ascii="Times New Roman" w:eastAsia="Times New Roman" w:hAnsi="Times New Roman" w:cs="Times New Roman"/>
+          <w:color w:val="000000"/>
+          <w:sz w:val="24"/>
+          <w:szCs w:val="24"/>
+        </w:rPr>
       </w:r>
       <w:r>
         <w:rPr>
@@ -4535,19 +3839,30 @@
           <w:sz w:val="24"/>
           <w:szCs w:val="24"/>
         </w:rPr>
-        <w:t>igur</w:t>
+        <w:t xml:space="preserve">igura </w:t>
       </w:r>
       <w:r>
         <w:rPr>
           <w:rFonts w:ascii="Times New Roman" w:hAnsi="Times New Roman" w:cs="Times New Roman"/>
-          <w:sz w:val="24"/>
-          <w:szCs w:val="24"/>
-        </w:rPr>
-        <w:t>a</w:t>
-      </w:r>
-      <w:r>
-        <w:rPr>
-          <w:rFonts w:ascii="Times New Roman" w:hAnsi="Times New Roman" w:cs="Times New Roman"/>
+          <w:noProof/>
+          <w:sz w:val="24"/>
+          <w:szCs w:val="24"/>
+        </w:rPr>
+        <w:t>1</w:t>
+      </w:r>
+      <w:r>
+        <w:rPr>
+          <w:rFonts w:ascii="Times New Roman" w:eastAsia="Times New Roman" w:hAnsi="Times New Roman" w:cs="Times New Roman"/>
+          <w:color w:val="000000"/>
+          <w:sz w:val="24"/>
+          <w:szCs w:val="24"/>
+        </w:rPr>
+        <w:fldChar w:fldCharType="end"/>
+      </w:r>
+      <w:r>
+        <w:rPr>
+          <w:rFonts w:ascii="Times New Roman" w:eastAsia="Times New Roman" w:hAnsi="Times New Roman" w:cs="Times New Roman"/>
+          <w:color w:val="000000"/>
           <w:sz w:val="24"/>
           <w:szCs w:val="24"/>
         </w:rPr>
@@ -4555,59 +3870,12 @@
       </w:r>
       <w:r>
         <w:rPr>
-          <w:rFonts w:ascii="Times New Roman" w:hAnsi="Times New Roman" w:cs="Times New Roman"/>
-          <w:noProof/>
-          <w:sz w:val="24"/>
-          <w:szCs w:val="24"/>
-        </w:rPr>
-        <w:t>1</w:t>
-      </w:r>
-      <w:r>
-        <w:rPr>
-          <w:rFonts w:ascii="Times New Roman" w:eastAsia="Times New Roman" w:hAnsi="Times New Roman" w:cs="Times New Roman"/>
-          <w:color w:val="000000"/>
-          <w:sz w:val="24"/>
-          <w:szCs w:val="24"/>
-        </w:rPr>
-        <w:fldChar w:fldCharType="end"/>
-      </w:r>
-      <w:r>
-        <w:rPr>
-          <w:rFonts w:ascii="Times New Roman" w:eastAsia="Times New Roman" w:hAnsi="Times New Roman" w:cs="Times New Roman"/>
-          <w:color w:val="000000"/>
-          <w:sz w:val="24"/>
-          <w:szCs w:val="24"/>
-        </w:rPr>
-        <w:t xml:space="preserve"> </w:t>
-      </w:r>
-      <w:r>
-        <w:rPr>
-          <w:rFonts w:ascii="Times New Roman" w:eastAsia="Times New Roman" w:hAnsi="Times New Roman" w:cs="Times New Roman"/>
-          <w:color w:val="000000"/>
-          <w:sz w:val="24"/>
-          <w:szCs w:val="24"/>
-        </w:rPr>
-        <w:t xml:space="preserve">muestra el resultado de la combinación del paquete </w:t>
-      </w:r>
-      <w:proofErr w:type="spellStart"/>
-      <w:r>
-        <w:rPr>
-          <w:rFonts w:ascii="Times New Roman" w:eastAsia="Times New Roman" w:hAnsi="Times New Roman" w:cs="Times New Roman"/>
-          <w:color w:val="000000"/>
-          <w:sz w:val="24"/>
-          <w:szCs w:val="24"/>
-        </w:rPr>
-        <w:t>istacbaser</w:t>
-      </w:r>
-      <w:proofErr w:type="spellEnd"/>
-      <w:r>
-        <w:rPr>
-          <w:rFonts w:ascii="Times New Roman" w:eastAsia="Times New Roman" w:hAnsi="Times New Roman" w:cs="Times New Roman"/>
-          <w:color w:val="000000"/>
-          <w:sz w:val="24"/>
-          <w:szCs w:val="24"/>
-        </w:rPr>
-        <w:t xml:space="preserve"> y ggplot2 </w:t>
+          <w:rFonts w:ascii="Times New Roman" w:eastAsia="Times New Roman" w:hAnsi="Times New Roman" w:cs="Times New Roman"/>
+          <w:color w:val="000000"/>
+          <w:sz w:val="24"/>
+          <w:szCs w:val="24"/>
+        </w:rPr>
+        <w:t xml:space="preserve">muestra el resultado de la combinación del paquete istacbaser y ggplot2 </w:t>
       </w:r>
     </w:p>
     <w:p>
@@ -4617,237 +3885,101 @@
           <w:lang w:val="es-ES"/>
         </w:rPr>
       </w:pPr>
-      <w:proofErr w:type="spellStart"/>
       <w:r>
         <w:rPr>
           <w:lang w:val="es-ES"/>
         </w:rPr>
-        <w:t>ggplot</w:t>
-      </w:r>
-      <w:proofErr w:type="spellEnd"/>
-      <w:r>
+        <w:t>ggplot (df %&gt;% filter(‘Grupos de edad‘ == "TOTAL" &amp;</w:t>
+      </w:r>
+    </w:p>
+    <w:p>
+      <w:pPr>
+        <w:pStyle w:val="programcode"/>
         <w:rPr>
           <w:lang w:val="es-ES"/>
         </w:rPr>
-        <w:t xml:space="preserve"> (</w:t>
-      </w:r>
-      <w:proofErr w:type="spellStart"/>
+      </w:pPr>
       <w:r>
         <w:rPr>
           <w:lang w:val="es-ES"/>
         </w:rPr>
-        <w:t>df</w:t>
-      </w:r>
-      <w:proofErr w:type="spellEnd"/>
+        <w:t xml:space="preserve">                      </w:t>
+      </w:r>
       <w:r>
         <w:rPr>
           <w:lang w:val="es-ES"/>
         </w:rPr>
-        <w:t xml:space="preserve"> %&gt;% </w:t>
-      </w:r>
-      <w:proofErr w:type="spellStart"/>
-      <w:proofErr w:type="gramStart"/>
-      <w:r>
+        <w:t>Sexos !=  "AMBOS  SEXOS"),</w:t>
+      </w:r>
+    </w:p>
+    <w:p>
+      <w:pPr>
+        <w:pStyle w:val="programcode"/>
         <w:rPr>
           <w:lang w:val="es-ES"/>
         </w:rPr>
-        <w:t>filter</w:t>
-      </w:r>
-      <w:proofErr w:type="spellEnd"/>
+      </w:pPr>
       <w:r>
         <w:rPr>
           <w:lang w:val="es-ES"/>
         </w:rPr>
-        <w:t>(</w:t>
-      </w:r>
-      <w:proofErr w:type="gramEnd"/>
-      <w:r>
-        <w:rPr>
-          <w:lang w:val="es-ES"/>
-        </w:rPr>
-        <w:t>‘Grupos de edad‘ == "TOTAL" &amp;</w:t>
+        <w:t>aes(x = fecha, y = valor, colour = Sexos)) +</w:t>
       </w:r>
     </w:p>
     <w:p>
       <w:pPr>
         <w:pStyle w:val="programcode"/>
-        <w:rPr>
-          <w:lang w:val="es-ES"/>
-        </w:rPr>
-      </w:pPr>
-      <w:r>
-        <w:rPr>
-          <w:lang w:val="es-ES"/>
-        </w:rPr>
-        <w:t xml:space="preserve">                      </w:t>
-      </w:r>
-      <w:proofErr w:type="gramStart"/>
-      <w:r>
-        <w:rPr>
-          <w:lang w:val="es-ES"/>
-        </w:rPr>
-        <w:t>Sexos !</w:t>
-      </w:r>
-      <w:proofErr w:type="gramEnd"/>
-      <w:r>
-        <w:rPr>
-          <w:lang w:val="es-ES"/>
-        </w:rPr>
-        <w:t>=  "AMBOS  SEXOS"),</w:t>
+      </w:pPr>
+      <w:r>
+        <w:t>geom_line() +</w:t>
       </w:r>
     </w:p>
     <w:p>
       <w:pPr>
         <w:pStyle w:val="programcode"/>
-        <w:rPr>
-          <w:lang w:val="es-ES"/>
-        </w:rPr>
-      </w:pPr>
-      <w:proofErr w:type="gramStart"/>
-      <w:r>
-        <w:rPr>
-          <w:lang w:val="es-ES"/>
-        </w:rPr>
-        <w:t>aes(</w:t>
-      </w:r>
-      <w:proofErr w:type="gramEnd"/>
-      <w:r>
-        <w:rPr>
-          <w:lang w:val="es-ES"/>
-        </w:rPr>
-        <w:t xml:space="preserve">x = fecha, y = valor, </w:t>
-      </w:r>
-      <w:proofErr w:type="spellStart"/>
-      <w:r>
-        <w:rPr>
-          <w:lang w:val="es-ES"/>
-        </w:rPr>
-        <w:t>colour</w:t>
-      </w:r>
-      <w:proofErr w:type="spellEnd"/>
-      <w:r>
-        <w:rPr>
-          <w:lang w:val="es-ES"/>
-        </w:rPr>
-        <w:t xml:space="preserve"> = Sexos)) +</w:t>
+      </w:pPr>
+      <w:r>
+        <w:t>facet_wrap(~Islas, scales="free_y") +</w:t>
       </w:r>
     </w:p>
     <w:p>
       <w:pPr>
         <w:pStyle w:val="programcode"/>
       </w:pPr>
-      <w:proofErr w:type="spellStart"/>
-      <w:r>
-        <w:t>geom_</w:t>
-      </w:r>
-      <w:proofErr w:type="gramStart"/>
-      <w:r>
-        <w:t>line</w:t>
-      </w:r>
-      <w:proofErr w:type="spellEnd"/>
-      <w:r>
-        <w:t>(</w:t>
-      </w:r>
-      <w:proofErr w:type="gramEnd"/>
-      <w:r>
-        <w:t>) +</w:t>
+      <w:r>
+        <w:t>theme_light()+</w:t>
       </w:r>
     </w:p>
     <w:p>
       <w:pPr>
         <w:pStyle w:val="programcode"/>
       </w:pPr>
-      <w:proofErr w:type="spellStart"/>
-      <w:r>
-        <w:t>facet_</w:t>
-      </w:r>
-      <w:proofErr w:type="gramStart"/>
-      <w:r>
-        <w:t>wrap</w:t>
-      </w:r>
-      <w:proofErr w:type="spellEnd"/>
-      <w:r>
-        <w:t>(</w:t>
-      </w:r>
-      <w:proofErr w:type="gramEnd"/>
-      <w:r>
-        <w:t>~Islas, scales="</w:t>
-      </w:r>
-      <w:proofErr w:type="spellStart"/>
-      <w:r>
-        <w:t>free_y</w:t>
-      </w:r>
-      <w:proofErr w:type="spellEnd"/>
-      <w:r>
-        <w:t>") +</w:t>
+      <w:r>
+        <w:t xml:space="preserve">theme(axis.text.x = element_text(angle = 45, hjust = 1)) + </w:t>
       </w:r>
     </w:p>
     <w:p>
       <w:pPr>
         <w:pStyle w:val="programcode"/>
       </w:pPr>
-      <w:proofErr w:type="spellStart"/>
-      <w:r>
-        <w:t>theme_</w:t>
-      </w:r>
-      <w:proofErr w:type="gramStart"/>
-      <w:r>
-        <w:t>light</w:t>
-      </w:r>
-      <w:proofErr w:type="spellEnd"/>
-      <w:r>
-        <w:t>(</w:t>
-      </w:r>
-      <w:proofErr w:type="gramEnd"/>
-      <w:r>
-        <w:t>)+</w:t>
+      <w:r>
+        <w:t>labs(x = "Years",</w:t>
       </w:r>
     </w:p>
     <w:p>
       <w:pPr>
         <w:pStyle w:val="programcode"/>
       </w:pPr>
-      <w:proofErr w:type="gramStart"/>
-      <w:r>
-        <w:t>theme(</w:t>
-      </w:r>
-      <w:proofErr w:type="spellStart"/>
-      <w:proofErr w:type="gramEnd"/>
-      <w:r>
-        <w:t>axis.text.x</w:t>
-      </w:r>
-      <w:proofErr w:type="spellEnd"/>
-      <w:r>
-        <w:t xml:space="preserve"> = </w:t>
-      </w:r>
-      <w:proofErr w:type="spellStart"/>
-      <w:r>
-        <w:t>element_text</w:t>
-      </w:r>
-      <w:proofErr w:type="spellEnd"/>
-      <w:r>
-        <w:t xml:space="preserve">(angle = 45, </w:t>
-      </w:r>
-      <w:proofErr w:type="spellStart"/>
-      <w:r>
-        <w:t>hjust</w:t>
-      </w:r>
-      <w:proofErr w:type="spellEnd"/>
-      <w:r>
-        <w:t xml:space="preserve"> = 1)) + </w:t>
+      <w:r>
+        <w:t xml:space="preserve">     y = "Registered unemployment",</w:t>
       </w:r>
     </w:p>
     <w:p>
       <w:pPr>
         <w:pStyle w:val="programcode"/>
       </w:pPr>
-      <w:proofErr w:type="gramStart"/>
-      <w:r>
-        <w:t>labs(</w:t>
-      </w:r>
-      <w:proofErr w:type="gramEnd"/>
-      <w:r>
-        <w:t>x = "Years",</w:t>
+      <w:r>
+        <w:t xml:space="preserve">     title = "Registered unemployment according to sex and islands,</w:t>
       </w:r>
     </w:p>
     <w:p>
@@ -4855,37 +3987,10 @@
         <w:pStyle w:val="programcode"/>
       </w:pPr>
       <w:r>
-        <w:t xml:space="preserve">     y = "Registered unemployment",</w:t>
-      </w:r>
-    </w:p>
-    <w:p>
-      <w:pPr>
-        <w:pStyle w:val="programcode"/>
-      </w:pPr>
-      <w:r>
-        <w:t xml:space="preserve">     title = "Registered unemployment according to sex and islands</w:t>
-      </w:r>
-      <w:r>
-        <w:t>,</w:t>
-      </w:r>
-    </w:p>
-    <w:p>
-      <w:pPr>
-        <w:pStyle w:val="programcode"/>
-      </w:pPr>
-      <w:r>
         <w:t xml:space="preserve">     </w:t>
       </w:r>
       <w:r>
-        <w:t xml:space="preserve">subtitle = "May 2005 - </w:t>
-      </w:r>
-      <w:proofErr w:type="spellStart"/>
-      <w:r>
-        <w:t>July</w:t>
-      </w:r>
-      <w:proofErr w:type="spellEnd"/>
-      <w:r>
-        <w:t xml:space="preserve"> 2021")</w:t>
+        <w:t>subtitle = "May 2005 - July 2021")</w:t>
       </w:r>
     </w:p>
     <w:p>
@@ -4964,46 +4069,20 @@
       <w:r>
         <w:t xml:space="preserve">Figura </w:t>
       </w:r>
-      <w:r>
-        <w:fldChar w:fldCharType="begin"/>
-      </w:r>
-      <w:r>
-        <w:instrText xml:space="preserve"> SEQ Figura \* ARABIC </w:instrText>
-      </w:r>
-      <w:r>
-        <w:fldChar w:fldCharType="separate"/>
-      </w:r>
-      <w:r>
-        <w:rPr>
-          <w:noProof/>
-        </w:rPr>
-        <w:t>1</w:t>
-      </w:r>
-      <w:r>
-        <w:fldChar w:fldCharType="end"/>
-      </w:r>
+      <w:fldSimple w:instr=" SEQ Figura \* ARABIC ">
+        <w:r>
+          <w:rPr>
+            <w:noProof/>
+          </w:rPr>
+          <w:t>1</w:t>
+        </w:r>
+      </w:fldSimple>
       <w:bookmarkEnd w:id="0"/>
       <w:r>
         <w:t xml:space="preserve">: </w:t>
       </w:r>
       <w:r>
-        <w:t xml:space="preserve">Datos obtenidos a través de </w:t>
-      </w:r>
-      <w:proofErr w:type="spellStart"/>
-      <w:r>
-        <w:t>istacbaser</w:t>
-      </w:r>
-      <w:proofErr w:type="spellEnd"/>
-      <w:r>
-        <w:t xml:space="preserve">. Visualización con función </w:t>
-      </w:r>
-      <w:proofErr w:type="spellStart"/>
-      <w:r>
-        <w:t>ggplot</w:t>
-      </w:r>
-      <w:proofErr w:type="spellEnd"/>
-      <w:r>
-        <w:t xml:space="preserve"> del paquete ggplot2. Fuente: ISTAC (2018)</w:t>
+        <w:t>Datos obtenidos a través de istacbaser. Visualización con función ggplot del paquete ggplot2. Fuente: ISTAC (2018)</w:t>
       </w:r>
       <w:bookmarkEnd w:id="1"/>
     </w:p>
@@ -5221,25 +4300,14 @@
         </w:rPr>
         <w:t xml:space="preserve">basado en </w:t>
       </w:r>
-      <w:proofErr w:type="spellStart"/>
-      <w:r>
-        <w:rPr>
-          <w:rFonts w:ascii="Times New Roman" w:eastAsia="Times New Roman" w:hAnsi="Times New Roman" w:cs="Times New Roman"/>
-          <w:color w:val="000000"/>
-          <w:sz w:val="24"/>
-          <w:szCs w:val="24"/>
-        </w:rPr>
-        <w:t>Shiny</w:t>
-      </w:r>
-      <w:proofErr w:type="spellEnd"/>
-      <w:r>
-        <w:rPr>
-          <w:rFonts w:ascii="Times New Roman" w:eastAsia="Times New Roman" w:hAnsi="Times New Roman" w:cs="Times New Roman"/>
-          <w:color w:val="000000"/>
-          <w:sz w:val="24"/>
-          <w:szCs w:val="24"/>
-        </w:rPr>
-        <w:t xml:space="preserve"> </w:t>
+      <w:r>
+        <w:rPr>
+          <w:rFonts w:ascii="Times New Roman" w:eastAsia="Times New Roman" w:hAnsi="Times New Roman" w:cs="Times New Roman"/>
+          <w:color w:val="000000"/>
+          <w:sz w:val="24"/>
+          <w:szCs w:val="24"/>
+        </w:rPr>
+        <w:t xml:space="preserve">Shiny </w:t>
       </w:r>
       <w:r>
         <w:rPr>
@@ -5315,27 +4383,7 @@
           <w:sz w:val="24"/>
           <w:szCs w:val="24"/>
         </w:rPr>
-        <w:t xml:space="preserve">https://datosdelanzarote.shinyapps.io/turismo </w:t>
-      </w:r>
-      <w:proofErr w:type="spellStart"/>
-      <w:r>
-        <w:rPr>
-          <w:rFonts w:ascii="Times New Roman" w:eastAsia="Times New Roman" w:hAnsi="Times New Roman" w:cs="Times New Roman"/>
-          <w:color w:val="000000"/>
-          <w:sz w:val="24"/>
-          <w:szCs w:val="24"/>
-        </w:rPr>
-        <w:t>dashboard</w:t>
-      </w:r>
-      <w:proofErr w:type="spellEnd"/>
-      <w:r>
-        <w:rPr>
-          <w:rFonts w:ascii="Times New Roman" w:eastAsia="Times New Roman" w:hAnsi="Times New Roman" w:cs="Times New Roman"/>
-          <w:color w:val="000000"/>
-          <w:sz w:val="24"/>
-          <w:szCs w:val="24"/>
-        </w:rPr>
-        <w:t>/</w:t>
+        <w:t>https://datosdelanzarote.shinyapps.io/turismo dashboard/</w:t>
       </w:r>
       <w:r>
         <w:rPr>
@@ -5473,47 +4521,16 @@
           <w:sz w:val="24"/>
           <w:szCs w:val="24"/>
         </w:rPr>
-        <w:t xml:space="preserve"> paquete </w:t>
-      </w:r>
-      <w:proofErr w:type="spellStart"/>
-      <w:r>
-        <w:rPr>
-          <w:rFonts w:ascii="Times New Roman" w:eastAsia="Times New Roman" w:hAnsi="Times New Roman" w:cs="Times New Roman"/>
-          <w:color w:val="000000"/>
-          <w:sz w:val="24"/>
-          <w:szCs w:val="24"/>
-        </w:rPr>
-        <w:t>Shiny</w:t>
-      </w:r>
-      <w:proofErr w:type="spellEnd"/>
-      <w:r>
-        <w:rPr>
-          <w:rFonts w:ascii="Times New Roman" w:eastAsia="Times New Roman" w:hAnsi="Times New Roman" w:cs="Times New Roman"/>
-          <w:color w:val="000000"/>
-          <w:sz w:val="24"/>
-          <w:szCs w:val="24"/>
-        </w:rPr>
-        <w:t xml:space="preserve"> [16], que se utiliza como </w:t>
-      </w:r>
-      <w:proofErr w:type="spellStart"/>
-      <w:r>
-        <w:rPr>
-          <w:rFonts w:ascii="Times New Roman" w:eastAsia="Times New Roman" w:hAnsi="Times New Roman" w:cs="Times New Roman"/>
-          <w:color w:val="000000"/>
-          <w:sz w:val="24"/>
-          <w:szCs w:val="24"/>
-        </w:rPr>
-        <w:t>framework</w:t>
-      </w:r>
-      <w:proofErr w:type="spellEnd"/>
-      <w:r>
-        <w:rPr>
-          <w:rFonts w:ascii="Times New Roman" w:eastAsia="Times New Roman" w:hAnsi="Times New Roman" w:cs="Times New Roman"/>
-          <w:color w:val="000000"/>
-          <w:sz w:val="24"/>
-          <w:szCs w:val="24"/>
-        </w:rPr>
-        <w:t xml:space="preserve"> de R</w:t>
+        <w:t xml:space="preserve"> paquete Shiny [16], que se utiliza como </w:t>
+      </w:r>
+      <w:r>
+        <w:rPr>
+          <w:rFonts w:ascii="Times New Roman" w:eastAsia="Times New Roman" w:hAnsi="Times New Roman" w:cs="Times New Roman"/>
+          <w:color w:val="000000"/>
+          <w:sz w:val="24"/>
+          <w:szCs w:val="24"/>
+        </w:rPr>
+        <w:t>framework de R</w:t>
       </w:r>
       <w:r>
         <w:rPr>
@@ -5540,27 +4557,7 @@
           <w:sz w:val="24"/>
           <w:szCs w:val="24"/>
         </w:rPr>
-        <w:t xml:space="preserve"> </w:t>
-      </w:r>
-      <w:proofErr w:type="spellStart"/>
-      <w:r>
-        <w:rPr>
-          <w:rFonts w:ascii="Times New Roman" w:eastAsia="Times New Roman" w:hAnsi="Times New Roman" w:cs="Times New Roman"/>
-          <w:color w:val="000000"/>
-          <w:sz w:val="24"/>
-          <w:szCs w:val="24"/>
-        </w:rPr>
-        <w:t>javascript</w:t>
-      </w:r>
-      <w:proofErr w:type="spellEnd"/>
-      <w:r>
-        <w:rPr>
-          <w:rFonts w:ascii="Times New Roman" w:eastAsia="Times New Roman" w:hAnsi="Times New Roman" w:cs="Times New Roman"/>
-          <w:color w:val="000000"/>
-          <w:sz w:val="24"/>
-          <w:szCs w:val="24"/>
-        </w:rPr>
-        <w:t xml:space="preserve">. El </w:t>
+        <w:t xml:space="preserve"> javascript. El </w:t>
       </w:r>
       <w:r>
         <w:rPr>
@@ -5589,25 +4586,14 @@
         </w:rPr>
         <w:t xml:space="preserve">en </w:t>
       </w:r>
-      <w:proofErr w:type="spellStart"/>
-      <w:r>
-        <w:rPr>
-          <w:rFonts w:ascii="Times New Roman" w:eastAsia="Times New Roman" w:hAnsi="Times New Roman" w:cs="Times New Roman"/>
-          <w:color w:val="000000"/>
-          <w:sz w:val="24"/>
-          <w:szCs w:val="24"/>
-        </w:rPr>
-        <w:t>shinyapps</w:t>
-      </w:r>
-      <w:proofErr w:type="spellEnd"/>
-      <w:r>
-        <w:rPr>
-          <w:rFonts w:ascii="Times New Roman" w:eastAsia="Times New Roman" w:hAnsi="Times New Roman" w:cs="Times New Roman"/>
-          <w:color w:val="000000"/>
-          <w:sz w:val="24"/>
-          <w:szCs w:val="24"/>
-        </w:rPr>
-        <w:t xml:space="preserve">. El </w:t>
+      <w:r>
+        <w:rPr>
+          <w:rFonts w:ascii="Times New Roman" w:eastAsia="Times New Roman" w:hAnsi="Times New Roman" w:cs="Times New Roman"/>
+          <w:color w:val="000000"/>
+          <w:sz w:val="24"/>
+          <w:szCs w:val="24"/>
+        </w:rPr>
+        <w:t xml:space="preserve">shinyapps. El </w:t>
       </w:r>
       <w:r>
         <w:rPr>
@@ -5670,78 +4656,16 @@
           <w:sz w:val="24"/>
           <w:szCs w:val="24"/>
         </w:rPr>
-        <w:t xml:space="preserve"> paquete </w:t>
-      </w:r>
-      <w:proofErr w:type="spellStart"/>
-      <w:proofErr w:type="gramStart"/>
-      <w:r>
-        <w:rPr>
-          <w:rFonts w:ascii="Times New Roman" w:eastAsia="Times New Roman" w:hAnsi="Times New Roman" w:cs="Times New Roman"/>
-          <w:color w:val="000000"/>
-          <w:sz w:val="24"/>
-          <w:szCs w:val="24"/>
-        </w:rPr>
-        <w:t>dygraphs</w:t>
-      </w:r>
-      <w:proofErr w:type="spellEnd"/>
-      <w:r>
-        <w:rPr>
-          <w:rFonts w:ascii="Times New Roman" w:eastAsia="Times New Roman" w:hAnsi="Times New Roman" w:cs="Times New Roman"/>
-          <w:color w:val="000000"/>
-          <w:sz w:val="24"/>
-          <w:szCs w:val="24"/>
-        </w:rPr>
-        <w:t xml:space="preserve"> ,</w:t>
-      </w:r>
-      <w:proofErr w:type="gramEnd"/>
-      <w:r>
-        <w:rPr>
-          <w:rFonts w:ascii="Times New Roman" w:eastAsia="Times New Roman" w:hAnsi="Times New Roman" w:cs="Times New Roman"/>
-          <w:color w:val="000000"/>
-          <w:sz w:val="24"/>
-          <w:szCs w:val="24"/>
-        </w:rPr>
-        <w:t xml:space="preserve"> </w:t>
-      </w:r>
-      <w:proofErr w:type="spellStart"/>
-      <w:r>
-        <w:rPr>
-          <w:rFonts w:ascii="Times New Roman" w:eastAsia="Times New Roman" w:hAnsi="Times New Roman" w:cs="Times New Roman"/>
-          <w:color w:val="000000"/>
-          <w:sz w:val="24"/>
-          <w:szCs w:val="24"/>
-        </w:rPr>
-        <w:t>billboarder</w:t>
-      </w:r>
-      <w:proofErr w:type="spellEnd"/>
-      <w:r>
-        <w:rPr>
-          <w:rFonts w:ascii="Times New Roman" w:eastAsia="Times New Roman" w:hAnsi="Times New Roman" w:cs="Times New Roman"/>
-          <w:color w:val="000000"/>
-          <w:sz w:val="24"/>
-          <w:szCs w:val="24"/>
-        </w:rPr>
-        <w:t xml:space="preserve"> y </w:t>
-      </w:r>
-      <w:proofErr w:type="spellStart"/>
-      <w:r>
-        <w:rPr>
-          <w:rFonts w:ascii="Times New Roman" w:eastAsia="Times New Roman" w:hAnsi="Times New Roman" w:cs="Times New Roman"/>
-          <w:color w:val="000000"/>
-          <w:sz w:val="24"/>
-          <w:szCs w:val="24"/>
-        </w:rPr>
-        <w:t>leafleat</w:t>
-      </w:r>
-      <w:proofErr w:type="spellEnd"/>
-      <w:r>
-        <w:rPr>
-          <w:rFonts w:ascii="Times New Roman" w:eastAsia="Times New Roman" w:hAnsi="Times New Roman" w:cs="Times New Roman"/>
-          <w:color w:val="000000"/>
-          <w:sz w:val="24"/>
-          <w:szCs w:val="24"/>
-        </w:rPr>
-        <w:t>.</w:t>
+        <w:t xml:space="preserve"> paquete dygraphs , billboarder y </w:t>
+      </w:r>
+      <w:r>
+        <w:rPr>
+          <w:rFonts w:ascii="Times New Roman" w:eastAsia="Times New Roman" w:hAnsi="Times New Roman" w:cs="Times New Roman"/>
+          <w:color w:val="000000"/>
+          <w:sz w:val="24"/>
+          <w:szCs w:val="24"/>
+        </w:rPr>
+        <w:t>leafleat.</w:t>
       </w:r>
     </w:p>
     <w:p>
@@ -5762,27 +4686,7 @@
           <w:sz w:val="24"/>
           <w:szCs w:val="24"/>
         </w:rPr>
-        <w:t xml:space="preserve">El paquete </w:t>
-      </w:r>
-      <w:proofErr w:type="spellStart"/>
-      <w:r>
-        <w:rPr>
-          <w:rFonts w:ascii="Times New Roman" w:eastAsia="Times New Roman" w:hAnsi="Times New Roman" w:cs="Times New Roman"/>
-          <w:color w:val="000000"/>
-          <w:sz w:val="24"/>
-          <w:szCs w:val="24"/>
-        </w:rPr>
-        <w:t>istacbaser</w:t>
-      </w:r>
-      <w:proofErr w:type="spellEnd"/>
-      <w:r>
-        <w:rPr>
-          <w:rFonts w:ascii="Times New Roman" w:eastAsia="Times New Roman" w:hAnsi="Times New Roman" w:cs="Times New Roman"/>
-          <w:color w:val="000000"/>
-          <w:sz w:val="24"/>
-          <w:szCs w:val="24"/>
-        </w:rPr>
-        <w:t xml:space="preserve"> </w:t>
+        <w:t xml:space="preserve">El paquete istacbaser </w:t>
       </w:r>
       <w:r>
         <w:rPr>
@@ -5854,27 +4758,7 @@
           <w:sz w:val="24"/>
           <w:szCs w:val="24"/>
         </w:rPr>
-        <w:t xml:space="preserve"> </w:t>
-      </w:r>
-      <w:proofErr w:type="spellStart"/>
-      <w:r>
-        <w:rPr>
-          <w:rFonts w:ascii="Times New Roman" w:eastAsia="Times New Roman" w:hAnsi="Times New Roman" w:cs="Times New Roman"/>
-          <w:color w:val="000000"/>
-          <w:sz w:val="24"/>
-          <w:szCs w:val="24"/>
-        </w:rPr>
-        <w:t>istacbaser</w:t>
-      </w:r>
-      <w:proofErr w:type="spellEnd"/>
-      <w:r>
-        <w:rPr>
-          <w:rFonts w:ascii="Times New Roman" w:eastAsia="Times New Roman" w:hAnsi="Times New Roman" w:cs="Times New Roman"/>
-          <w:color w:val="000000"/>
-          <w:sz w:val="24"/>
-          <w:szCs w:val="24"/>
-        </w:rPr>
-        <w:t xml:space="preserve"> obtiene la información que previamente ISTAC ha obtenido mediante encuestas. El Tablero de Indicadores de Turismo de Lanzarote explota estadísticas que provienen de tres encuestas realizadas por el ISTAC: Encuesta de Gasto Turístico</w:t>
+        <w:t xml:space="preserve"> istacbaser obtiene la información que previamente ISTAC ha obtenido mediante encuestas. El Tablero de Indicadores de Turismo de Lanzarote explota estadísticas que provienen de tres encuestas realizadas por el ISTAC: Encuesta de Gasto Turístico</w:t>
       </w:r>
       <w:r>
         <w:rPr>
@@ -5931,27 +4815,7 @@
           <w:sz w:val="24"/>
           <w:szCs w:val="24"/>
         </w:rPr>
-        <w:t xml:space="preserve">a aplicación </w:t>
-      </w:r>
-      <w:proofErr w:type="spellStart"/>
-      <w:r>
-        <w:rPr>
-          <w:rFonts w:ascii="Times New Roman" w:eastAsia="Times New Roman" w:hAnsi="Times New Roman" w:cs="Times New Roman"/>
-          <w:color w:val="000000"/>
-          <w:sz w:val="24"/>
-          <w:szCs w:val="24"/>
-        </w:rPr>
-        <w:t>Shiny</w:t>
-      </w:r>
-      <w:proofErr w:type="spellEnd"/>
-      <w:r>
-        <w:rPr>
-          <w:rFonts w:ascii="Times New Roman" w:eastAsia="Times New Roman" w:hAnsi="Times New Roman" w:cs="Times New Roman"/>
-          <w:color w:val="000000"/>
-          <w:sz w:val="24"/>
-          <w:szCs w:val="24"/>
-        </w:rPr>
-        <w:t xml:space="preserve"> </w:t>
+        <w:t xml:space="preserve">a aplicación Shiny </w:t>
       </w:r>
       <w:r>
         <w:rPr>
@@ -6227,24 +5091,15 @@
           <w:sz w:val="24"/>
           <w:szCs w:val="24"/>
         </w:rPr>
-        <w:instrText xml:space="preserve"> REF _Ref85759798 \h </w:instrText>
-      </w:r>
-      <w:r>
-        <w:rPr>
-          <w:rFonts w:ascii="Times New Roman" w:eastAsia="Times New Roman" w:hAnsi="Times New Roman" w:cs="Times New Roman"/>
-          <w:color w:val="000000"/>
-          <w:sz w:val="24"/>
-          <w:szCs w:val="24"/>
-        </w:rPr>
-      </w:r>
-      <w:r>
-        <w:rPr>
-          <w:rFonts w:ascii="Times New Roman" w:eastAsia="Times New Roman" w:hAnsi="Times New Roman" w:cs="Times New Roman"/>
-          <w:color w:val="000000"/>
-          <w:sz w:val="24"/>
-          <w:szCs w:val="24"/>
-        </w:rPr>
-        <w:instrText xml:space="preserve"> \* MERGEFORMAT </w:instrText>
+        <w:instrText xml:space="preserve"> REF _Ref85759798 \h  \* MERGEFORMAT </w:instrText>
+      </w:r>
+      <w:r>
+        <w:rPr>
+          <w:rFonts w:ascii="Times New Roman" w:eastAsia="Times New Roman" w:hAnsi="Times New Roman" w:cs="Times New Roman"/>
+          <w:color w:val="000000"/>
+          <w:sz w:val="24"/>
+          <w:szCs w:val="24"/>
+        </w:rPr>
       </w:r>
       <w:r>
         <w:rPr>
@@ -6350,233 +5205,214 @@
       <w:r>
         <w:t xml:space="preserve">Figura </w:t>
       </w:r>
-      <w:r>
+      <w:fldSimple w:instr=" SEQ Figura \* ARABIC ">
+        <w:r>
+          <w:rPr>
+            <w:noProof/>
+          </w:rPr>
+          <w:t>2</w:t>
+        </w:r>
+      </w:fldSimple>
+      <w:bookmarkEnd w:id="2"/>
+      <w:r>
+        <w:t xml:space="preserve">: </w:t>
+      </w:r>
+      <w:r>
+        <w:t>Llegadas</w:t>
+      </w:r>
+      <w:r>
+        <w:t xml:space="preserve"> de turistas. </w:t>
+      </w:r>
+      <w:r>
+        <w:t>Panel de Indicadores de Turismo de Lanzarot</w:t>
+      </w:r>
+      <w:r>
+        <w:t>e</w:t>
+      </w:r>
+      <w:r>
+        <w:t xml:space="preserve">. </w:t>
+      </w:r>
+      <w:r>
+        <w:t>Acceso</w:t>
+      </w:r>
+      <w:r>
+        <w:t>: 2021-10-09</w:t>
+      </w:r>
+    </w:p>
+    <w:p>
+      <w:pPr>
+        <w:jc w:val="both"/>
+        <w:rPr>
+          <w:rFonts w:ascii="Times New Roman" w:eastAsia="Times New Roman" w:hAnsi="Times New Roman" w:cs="Times New Roman"/>
+          <w:color w:val="000000"/>
+          <w:sz w:val="24"/>
+          <w:szCs w:val="24"/>
+        </w:rPr>
+      </w:pPr>
+      <w:r>
+        <w:rPr>
+          <w:rFonts w:ascii="Times New Roman" w:eastAsia="Times New Roman" w:hAnsi="Times New Roman" w:cs="Times New Roman"/>
+          <w:color w:val="000000"/>
+          <w:sz w:val="24"/>
+          <w:szCs w:val="24"/>
+        </w:rPr>
+        <w:t>La información de</w:t>
+      </w:r>
+      <w:r>
+        <w:rPr>
+          <w:rFonts w:ascii="Times New Roman" w:eastAsia="Times New Roman" w:hAnsi="Times New Roman" w:cs="Times New Roman"/>
+          <w:color w:val="000000"/>
+          <w:sz w:val="24"/>
+          <w:szCs w:val="24"/>
+        </w:rPr>
+        <w:t>l</w:t>
+      </w:r>
+      <w:r>
+        <w:rPr>
+          <w:rFonts w:ascii="Times New Roman" w:eastAsia="Times New Roman" w:hAnsi="Times New Roman" w:cs="Times New Roman"/>
+          <w:color w:val="000000"/>
+          <w:sz w:val="24"/>
+          <w:szCs w:val="24"/>
+        </w:rPr>
+        <w:t xml:space="preserve"> gasto se centra en el gasto total, el gasto por turista y el gasto por turista y día. La evolución del gasto de los principales mercados de origen proviene de la Encuesta de Gasto Turístico. </w:t>
+      </w:r>
+      <w:r>
+        <w:rPr>
+          <w:rFonts w:ascii="Times New Roman" w:eastAsia="Times New Roman" w:hAnsi="Times New Roman" w:cs="Times New Roman"/>
+          <w:color w:val="000000"/>
+          <w:sz w:val="24"/>
+          <w:szCs w:val="24"/>
+        </w:rPr>
+        <w:t>Puede</w:t>
+      </w:r>
+      <w:r>
+        <w:rPr>
+          <w:rFonts w:ascii="Times New Roman" w:eastAsia="Times New Roman" w:hAnsi="Times New Roman" w:cs="Times New Roman"/>
+          <w:color w:val="000000"/>
+          <w:sz w:val="24"/>
+          <w:szCs w:val="24"/>
+        </w:rPr>
+        <w:t xml:space="preserve"> analizarse con frecuencia anual o trimestral. Existen varios filtros para analizar el mercado de origen incluso con un desglose por partidas de gasto.</w:t>
+      </w:r>
+    </w:p>
+    <w:p>
+      <w:pPr>
+        <w:jc w:val="both"/>
+        <w:rPr>
+          <w:rFonts w:ascii="Times New Roman" w:eastAsia="Times New Roman" w:hAnsi="Times New Roman" w:cs="Times New Roman"/>
+          <w:color w:val="000000"/>
+          <w:sz w:val="24"/>
+          <w:szCs w:val="24"/>
+        </w:rPr>
+      </w:pPr>
+      <w:r>
+        <w:rPr>
+          <w:rFonts w:ascii="Times New Roman" w:eastAsia="Times New Roman" w:hAnsi="Times New Roman" w:cs="Times New Roman"/>
+          <w:color w:val="000000"/>
+          <w:sz w:val="24"/>
+          <w:szCs w:val="24"/>
+        </w:rPr>
+        <w:t xml:space="preserve">La información </w:t>
+      </w:r>
+      <w:r>
+        <w:rPr>
+          <w:rFonts w:ascii="Times New Roman" w:eastAsia="Times New Roman" w:hAnsi="Times New Roman" w:cs="Times New Roman"/>
+          <w:color w:val="000000"/>
+          <w:sz w:val="24"/>
+          <w:szCs w:val="24"/>
+        </w:rPr>
+        <w:t>proporcionada por las</w:t>
+      </w:r>
+      <w:r>
+        <w:rPr>
+          <w:rFonts w:ascii="Times New Roman" w:eastAsia="Times New Roman" w:hAnsi="Times New Roman" w:cs="Times New Roman"/>
+          <w:color w:val="000000"/>
+          <w:sz w:val="24"/>
+          <w:szCs w:val="24"/>
+        </w:rPr>
+        <w:t xml:space="preserve"> características del viaje está enfocada </w:t>
+      </w:r>
+      <w:r>
+        <w:rPr>
+          <w:rFonts w:ascii="Times New Roman" w:eastAsia="Times New Roman" w:hAnsi="Times New Roman" w:cs="Times New Roman"/>
+          <w:color w:val="000000"/>
+          <w:sz w:val="24"/>
+          <w:szCs w:val="24"/>
+        </w:rPr>
+        <w:t>en</w:t>
+      </w:r>
+      <w:r>
+        <w:rPr>
+          <w:rFonts w:ascii="Times New Roman" w:eastAsia="Times New Roman" w:hAnsi="Times New Roman" w:cs="Times New Roman"/>
+          <w:color w:val="000000"/>
+          <w:sz w:val="24"/>
+          <w:szCs w:val="24"/>
+        </w:rPr>
+        <w:t xml:space="preserve"> la valoración de aspectos para elegir el destino, el tipo de alojamiento, la duración de la estadía y las actividades que realizan los turistas. La evolución de las características de los viajes de los principales mercados de origen proviene de la Encuesta de Gasto Turístico. La evolución podría analizarse con frecuencia anual o trimestral</w:t>
+      </w:r>
+    </w:p>
+    <w:p>
+      <w:pPr>
+        <w:jc w:val="both"/>
+        <w:rPr>
+          <w:rFonts w:ascii="Times New Roman" w:eastAsia="Times New Roman" w:hAnsi="Times New Roman" w:cs="Times New Roman"/>
+          <w:color w:val="000000"/>
+          <w:sz w:val="24"/>
+          <w:szCs w:val="24"/>
+        </w:rPr>
+      </w:pPr>
+      <w:r>
+        <w:rPr>
+          <w:rFonts w:ascii="Times New Roman" w:eastAsia="Times New Roman" w:hAnsi="Times New Roman" w:cs="Times New Roman"/>
+          <w:color w:val="000000"/>
+          <w:sz w:val="24"/>
+          <w:szCs w:val="24"/>
+        </w:rPr>
+        <w:t xml:space="preserve">El perfil del turista también se analiza para describir las características del turista en términos de género, edad, ocupación e ingresos. </w:t>
+      </w:r>
+      <w:r>
+        <w:rPr>
+          <w:rFonts w:ascii="Times New Roman" w:eastAsia="Times New Roman" w:hAnsi="Times New Roman" w:cs="Times New Roman"/>
+          <w:color w:val="000000"/>
+          <w:sz w:val="24"/>
+          <w:szCs w:val="24"/>
+        </w:rPr>
+        <w:t>Esta información</w:t>
+      </w:r>
+      <w:r>
+        <w:rPr>
+          <w:rFonts w:ascii="Times New Roman" w:eastAsia="Times New Roman" w:hAnsi="Times New Roman" w:cs="Times New Roman"/>
+          <w:color w:val="000000"/>
+          <w:sz w:val="24"/>
+          <w:szCs w:val="24"/>
+        </w:rPr>
+        <w:t xml:space="preserve"> proviene de la Encuesta de Gasto Turístico. La evolución de los turistas según estas características podría analizarse con gráficos de series temporales con frecuencia anual o trimestral. Asimismo, se desarrolló un mapa de viaje del cliente para describir por período y mercado de origen las características y el comportamiento del turista antes y durante el viaje y la valoración después del viaje (</w:t>
+      </w:r>
+      <w:r>
+        <w:rPr>
+          <w:rFonts w:ascii="Times New Roman" w:eastAsia="Times New Roman" w:hAnsi="Times New Roman" w:cs="Times New Roman"/>
+          <w:color w:val="000000"/>
+          <w:sz w:val="24"/>
+          <w:szCs w:val="24"/>
+        </w:rPr>
         <w:fldChar w:fldCharType="begin"/>
       </w:r>
       <w:r>
-        <w:instrText xml:space="preserve"> SEQ Figura \* ARABIC </w:instrText>
-      </w:r>
-      <w:r>
-        <w:fldChar w:fldCharType="separate"/>
-      </w:r>
-      <w:r>
-        <w:rPr>
-          <w:noProof/>
-        </w:rPr>
-        <w:t>2</w:t>
-      </w:r>
-      <w:r>
-        <w:fldChar w:fldCharType="end"/>
-      </w:r>
-      <w:bookmarkEnd w:id="2"/>
-      <w:r>
-        <w:t xml:space="preserve">: </w:t>
-      </w:r>
-      <w:r>
-        <w:t>Llegadas</w:t>
-      </w:r>
-      <w:r>
-        <w:t xml:space="preserve"> de turistas. </w:t>
-      </w:r>
-      <w:r>
-        <w:t>Panel de Indicadores de Turismo de Lanzarot</w:t>
-      </w:r>
-      <w:r>
-        <w:t>e</w:t>
-      </w:r>
-      <w:r>
-        <w:t xml:space="preserve">. </w:t>
-      </w:r>
-      <w:r>
-        <w:t>Acceso</w:t>
-      </w:r>
-      <w:r>
-        <w:t>: 2021-10-09</w:t>
-      </w:r>
-    </w:p>
-    <w:p>
-      <w:pPr>
-        <w:jc w:val="both"/>
-        <w:rPr>
-          <w:rFonts w:ascii="Times New Roman" w:eastAsia="Times New Roman" w:hAnsi="Times New Roman" w:cs="Times New Roman"/>
-          <w:color w:val="000000"/>
-          <w:sz w:val="24"/>
-          <w:szCs w:val="24"/>
-        </w:rPr>
-      </w:pPr>
-      <w:r>
-        <w:rPr>
-          <w:rFonts w:ascii="Times New Roman" w:eastAsia="Times New Roman" w:hAnsi="Times New Roman" w:cs="Times New Roman"/>
-          <w:color w:val="000000"/>
-          <w:sz w:val="24"/>
-          <w:szCs w:val="24"/>
-        </w:rPr>
-        <w:t>La información de</w:t>
-      </w:r>
-      <w:r>
-        <w:rPr>
-          <w:rFonts w:ascii="Times New Roman" w:eastAsia="Times New Roman" w:hAnsi="Times New Roman" w:cs="Times New Roman"/>
-          <w:color w:val="000000"/>
-          <w:sz w:val="24"/>
-          <w:szCs w:val="24"/>
-        </w:rPr>
-        <w:t>l</w:t>
-      </w:r>
-      <w:r>
-        <w:rPr>
-          <w:rFonts w:ascii="Times New Roman" w:eastAsia="Times New Roman" w:hAnsi="Times New Roman" w:cs="Times New Roman"/>
-          <w:color w:val="000000"/>
-          <w:sz w:val="24"/>
-          <w:szCs w:val="24"/>
-        </w:rPr>
-        <w:t xml:space="preserve"> gasto se centra en el gasto total, el gasto por turista y el gasto por turista y día. La evolución del gasto de los principales mercados de origen proviene de la Encuesta de Gasto Turístico. </w:t>
-      </w:r>
-      <w:r>
-        <w:rPr>
-          <w:rFonts w:ascii="Times New Roman" w:eastAsia="Times New Roman" w:hAnsi="Times New Roman" w:cs="Times New Roman"/>
-          <w:color w:val="000000"/>
-          <w:sz w:val="24"/>
-          <w:szCs w:val="24"/>
-        </w:rPr>
-        <w:t>Puede</w:t>
-      </w:r>
-      <w:r>
-        <w:rPr>
-          <w:rFonts w:ascii="Times New Roman" w:eastAsia="Times New Roman" w:hAnsi="Times New Roman" w:cs="Times New Roman"/>
-          <w:color w:val="000000"/>
-          <w:sz w:val="24"/>
-          <w:szCs w:val="24"/>
-        </w:rPr>
-        <w:t xml:space="preserve"> analizarse con frecuencia anual o trimestral. Existen varios filtros para analizar el mercado de origen incluso con un desglose por partidas de gasto.</w:t>
-      </w:r>
-    </w:p>
-    <w:p>
-      <w:pPr>
-        <w:jc w:val="both"/>
-        <w:rPr>
-          <w:rFonts w:ascii="Times New Roman" w:eastAsia="Times New Roman" w:hAnsi="Times New Roman" w:cs="Times New Roman"/>
-          <w:color w:val="000000"/>
-          <w:sz w:val="24"/>
-          <w:szCs w:val="24"/>
-        </w:rPr>
-      </w:pPr>
-      <w:r>
-        <w:rPr>
-          <w:rFonts w:ascii="Times New Roman" w:eastAsia="Times New Roman" w:hAnsi="Times New Roman" w:cs="Times New Roman"/>
-          <w:color w:val="000000"/>
-          <w:sz w:val="24"/>
-          <w:szCs w:val="24"/>
-        </w:rPr>
-        <w:t xml:space="preserve">La información </w:t>
-      </w:r>
-      <w:r>
-        <w:rPr>
-          <w:rFonts w:ascii="Times New Roman" w:eastAsia="Times New Roman" w:hAnsi="Times New Roman" w:cs="Times New Roman"/>
-          <w:color w:val="000000"/>
-          <w:sz w:val="24"/>
-          <w:szCs w:val="24"/>
-        </w:rPr>
-        <w:t>proporcionada por las</w:t>
-      </w:r>
-      <w:r>
-        <w:rPr>
-          <w:rFonts w:ascii="Times New Roman" w:eastAsia="Times New Roman" w:hAnsi="Times New Roman" w:cs="Times New Roman"/>
-          <w:color w:val="000000"/>
-          <w:sz w:val="24"/>
-          <w:szCs w:val="24"/>
-        </w:rPr>
-        <w:t xml:space="preserve"> características del viaje está enfocada </w:t>
-      </w:r>
-      <w:r>
-        <w:rPr>
-          <w:rFonts w:ascii="Times New Roman" w:eastAsia="Times New Roman" w:hAnsi="Times New Roman" w:cs="Times New Roman"/>
-          <w:color w:val="000000"/>
-          <w:sz w:val="24"/>
-          <w:szCs w:val="24"/>
-        </w:rPr>
-        <w:t>en</w:t>
-      </w:r>
-      <w:r>
-        <w:rPr>
-          <w:rFonts w:ascii="Times New Roman" w:eastAsia="Times New Roman" w:hAnsi="Times New Roman" w:cs="Times New Roman"/>
-          <w:color w:val="000000"/>
-          <w:sz w:val="24"/>
-          <w:szCs w:val="24"/>
-        </w:rPr>
-        <w:t xml:space="preserve"> la valoración de aspectos para elegir el destino, el tipo de alojamiento, la duración de la estadía y las actividades que realizan los turistas. La evolución de las características de los viajes de los principales mercados de origen proviene de la Encuesta de Gasto Turístico. La evolución podría analizarse con frecuencia anual o trimestral</w:t>
-      </w:r>
-    </w:p>
-    <w:p>
-      <w:pPr>
-        <w:jc w:val="both"/>
-        <w:rPr>
-          <w:rFonts w:ascii="Times New Roman" w:eastAsia="Times New Roman" w:hAnsi="Times New Roman" w:cs="Times New Roman"/>
-          <w:color w:val="000000"/>
-          <w:sz w:val="24"/>
-          <w:szCs w:val="24"/>
-        </w:rPr>
-      </w:pPr>
-      <w:r>
-        <w:rPr>
-          <w:rFonts w:ascii="Times New Roman" w:eastAsia="Times New Roman" w:hAnsi="Times New Roman" w:cs="Times New Roman"/>
-          <w:color w:val="000000"/>
-          <w:sz w:val="24"/>
-          <w:szCs w:val="24"/>
-        </w:rPr>
-        <w:t xml:space="preserve">El perfil del turista también se analiza para describir las características del turista en términos de género, edad, ocupación e ingresos. </w:t>
-      </w:r>
-      <w:r>
-        <w:rPr>
-          <w:rFonts w:ascii="Times New Roman" w:eastAsia="Times New Roman" w:hAnsi="Times New Roman" w:cs="Times New Roman"/>
-          <w:color w:val="000000"/>
-          <w:sz w:val="24"/>
-          <w:szCs w:val="24"/>
-        </w:rPr>
-        <w:t>Esta información</w:t>
-      </w:r>
-      <w:r>
-        <w:rPr>
-          <w:rFonts w:ascii="Times New Roman" w:eastAsia="Times New Roman" w:hAnsi="Times New Roman" w:cs="Times New Roman"/>
-          <w:color w:val="000000"/>
-          <w:sz w:val="24"/>
-          <w:szCs w:val="24"/>
-        </w:rPr>
-        <w:t xml:space="preserve"> proviene de la Encuesta de Gasto Turístico. La evolución de los turistas según estas características podría analizarse con gráficos de series temporales con frecuencia anual o trimestral. Asimismo, se desarrolló un mapa de viaje del cliente para describir por período y mercado de origen las características y el comportamiento del turista antes y durante el viaje y la valoración después del viaje (</w:t>
-      </w:r>
-      <w:r>
-        <w:rPr>
-          <w:rFonts w:ascii="Times New Roman" w:eastAsia="Times New Roman" w:hAnsi="Times New Roman" w:cs="Times New Roman"/>
-          <w:color w:val="000000"/>
-          <w:sz w:val="24"/>
-          <w:szCs w:val="24"/>
-        </w:rPr>
-        <w:fldChar w:fldCharType="begin"/>
-      </w:r>
-      <w:r>
-        <w:rPr>
-          <w:rFonts w:ascii="Times New Roman" w:eastAsia="Times New Roman" w:hAnsi="Times New Roman" w:cs="Times New Roman"/>
-          <w:color w:val="000000"/>
-          <w:sz w:val="24"/>
-          <w:szCs w:val="24"/>
-        </w:rPr>
-        <w:instrText xml:space="preserve"> REF _Ref85760507 \h </w:instrText>
-      </w:r>
-      <w:r>
-        <w:rPr>
-          <w:rFonts w:ascii="Times New Roman" w:eastAsia="Times New Roman" w:hAnsi="Times New Roman" w:cs="Times New Roman"/>
-          <w:color w:val="000000"/>
-          <w:sz w:val="24"/>
-          <w:szCs w:val="24"/>
-        </w:rPr>
-      </w:r>
-      <w:r>
-        <w:rPr>
-          <w:rFonts w:ascii="Times New Roman" w:eastAsia="Times New Roman" w:hAnsi="Times New Roman" w:cs="Times New Roman"/>
-          <w:color w:val="000000"/>
-          <w:sz w:val="24"/>
-          <w:szCs w:val="24"/>
-        </w:rPr>
-        <w:instrText xml:space="preserve"> \* MERGEFORMAT </w:instrText>
+        <w:rPr>
+          <w:rFonts w:ascii="Times New Roman" w:eastAsia="Times New Roman" w:hAnsi="Times New Roman" w:cs="Times New Roman"/>
+          <w:color w:val="000000"/>
+          <w:sz w:val="24"/>
+          <w:szCs w:val="24"/>
+        </w:rPr>
+        <w:instrText xml:space="preserve"> REF _Ref85760507 \h  \* MERGEFORMAT </w:instrText>
+      </w:r>
+      <w:r>
+        <w:rPr>
+          <w:rFonts w:ascii="Times New Roman" w:eastAsia="Times New Roman" w:hAnsi="Times New Roman" w:cs="Times New Roman"/>
+          <w:color w:val="000000"/>
+          <w:sz w:val="24"/>
+          <w:szCs w:val="24"/>
+        </w:rPr>
       </w:r>
       <w:r>
         <w:rPr>
@@ -6682,141 +5518,114 @@
       <w:r>
         <w:t xml:space="preserve">Figura </w:t>
       </w:r>
-      <w:r>
+      <w:fldSimple w:instr=" SEQ Figura \* ARABIC ">
+        <w:r>
+          <w:rPr>
+            <w:noProof/>
+          </w:rPr>
+          <w:t>3</w:t>
+        </w:r>
+      </w:fldSimple>
+      <w:bookmarkEnd w:id="3"/>
+      <w:r>
+        <w:t>:</w:t>
+      </w:r>
+      <w:r>
+        <w:t xml:space="preserve"> Perfil del turista</w:t>
+      </w:r>
+      <w:r>
+        <w:t xml:space="preserve">. </w:t>
+      </w:r>
+      <w:r>
+        <w:t xml:space="preserve"> Panel de Indicadores de Turismo de Lanzarote. </w:t>
+      </w:r>
+      <w:r>
+        <w:rPr>
+          <w:lang w:val="en-US"/>
+        </w:rPr>
+        <w:t>Acceso: 2021-10-09.</w:t>
+      </w:r>
+    </w:p>
+    <w:p>
+      <w:pPr>
+        <w:jc w:val="both"/>
+        <w:rPr>
+          <w:rFonts w:ascii="Times New Roman" w:eastAsia="Times New Roman" w:hAnsi="Times New Roman" w:cs="Times New Roman"/>
+          <w:color w:val="000000"/>
+          <w:sz w:val="24"/>
+          <w:szCs w:val="24"/>
+        </w:rPr>
+      </w:pPr>
+      <w:r>
+        <w:rPr>
+          <w:rFonts w:ascii="Times New Roman" w:eastAsia="Times New Roman" w:hAnsi="Times New Roman" w:cs="Times New Roman"/>
+          <w:color w:val="000000"/>
+          <w:sz w:val="24"/>
+          <w:szCs w:val="24"/>
+        </w:rPr>
+        <w:t xml:space="preserve">Por el lado de la oferta, </w:t>
+      </w:r>
+      <w:r>
+        <w:rPr>
+          <w:rFonts w:ascii="Times New Roman" w:eastAsia="Times New Roman" w:hAnsi="Times New Roman" w:cs="Times New Roman"/>
+          <w:color w:val="000000"/>
+          <w:sz w:val="24"/>
+          <w:szCs w:val="24"/>
+        </w:rPr>
+        <w:t xml:space="preserve">se utiliza como indicadores </w:t>
+      </w:r>
+      <w:r>
+        <w:rPr>
+          <w:rFonts w:ascii="Times New Roman" w:eastAsia="Times New Roman" w:hAnsi="Times New Roman" w:cs="Times New Roman"/>
+          <w:color w:val="000000"/>
+          <w:sz w:val="24"/>
+          <w:szCs w:val="24"/>
+        </w:rPr>
+        <w:t>la ocupación, la capacidad de alojamiento, los ingresos y el empleo. La información de oferta proviene de la Encuesta de Ocupación de Alojamientos Turísticos. La evolución de la oferta turística se puede analizar con frecuencia anual o mensual</w:t>
+      </w:r>
+      <w:r>
+        <w:rPr>
+          <w:rFonts w:ascii="Times New Roman" w:eastAsia="Times New Roman" w:hAnsi="Times New Roman" w:cs="Times New Roman"/>
+          <w:color w:val="000000"/>
+          <w:sz w:val="24"/>
+          <w:szCs w:val="24"/>
+        </w:rPr>
+        <w:t xml:space="preserve">, </w:t>
+      </w:r>
+      <w:r>
+        <w:rPr>
+          <w:rFonts w:ascii="Times New Roman" w:eastAsia="Times New Roman" w:hAnsi="Times New Roman" w:cs="Times New Roman"/>
+          <w:color w:val="000000"/>
+          <w:sz w:val="24"/>
+          <w:szCs w:val="24"/>
+        </w:rPr>
+        <w:t>con observaciones en nivel o variación anual para las diferentes regiones de Lanzarote, según el tipo de alojamiento o el mercado de origen. El lado de la oferta muestra indicadores, tales como, número de establecimientos, número de habitaciones, tasas de ocupación, tarifa diaria promedio (ADR), ingresos totales y empleo turístico entre otros (</w:t>
+      </w:r>
+      <w:r>
+        <w:rPr>
+          <w:rFonts w:ascii="Times New Roman" w:eastAsia="Times New Roman" w:hAnsi="Times New Roman" w:cs="Times New Roman"/>
+          <w:color w:val="000000"/>
+          <w:sz w:val="24"/>
+          <w:szCs w:val="24"/>
+        </w:rPr>
         <w:fldChar w:fldCharType="begin"/>
       </w:r>
       <w:r>
-        <w:instrText xml:space="preserve"> SEQ Figura \* ARABIC </w:instrText>
-      </w:r>
-      <w:r>
-        <w:fldChar w:fldCharType="separate"/>
-      </w:r>
-      <w:r>
-        <w:rPr>
-          <w:noProof/>
-        </w:rPr>
-        <w:t>3</w:t>
-      </w:r>
-      <w:r>
-        <w:fldChar w:fldCharType="end"/>
-      </w:r>
-      <w:bookmarkEnd w:id="3"/>
-      <w:r>
-        <w:t>:</w:t>
-      </w:r>
-      <w:r>
-        <w:t xml:space="preserve"> Perfil del turista</w:t>
-      </w:r>
-      <w:r>
-        <w:t xml:space="preserve">. </w:t>
-      </w:r>
-      <w:r>
-        <w:t xml:space="preserve"> Panel de Indicadores de Turismo de Lanzarote. </w:t>
-      </w:r>
-      <w:proofErr w:type="spellStart"/>
-      <w:r>
-        <w:rPr>
-          <w:lang w:val="en-US"/>
-        </w:rPr>
-        <w:t>Acceso</w:t>
-      </w:r>
-      <w:proofErr w:type="spellEnd"/>
-      <w:r>
-        <w:rPr>
-          <w:lang w:val="en-US"/>
-        </w:rPr>
-        <w:t>: 2021-10-09.</w:t>
-      </w:r>
-    </w:p>
-    <w:p>
-      <w:pPr>
-        <w:jc w:val="both"/>
-        <w:rPr>
-          <w:rFonts w:ascii="Times New Roman" w:eastAsia="Times New Roman" w:hAnsi="Times New Roman" w:cs="Times New Roman"/>
-          <w:color w:val="000000"/>
-          <w:sz w:val="24"/>
-          <w:szCs w:val="24"/>
-        </w:rPr>
-      </w:pPr>
-      <w:r>
-        <w:rPr>
-          <w:rFonts w:ascii="Times New Roman" w:eastAsia="Times New Roman" w:hAnsi="Times New Roman" w:cs="Times New Roman"/>
-          <w:color w:val="000000"/>
-          <w:sz w:val="24"/>
-          <w:szCs w:val="24"/>
-        </w:rPr>
-        <w:t xml:space="preserve">Por el lado de la oferta, </w:t>
-      </w:r>
-      <w:r>
-        <w:rPr>
-          <w:rFonts w:ascii="Times New Roman" w:eastAsia="Times New Roman" w:hAnsi="Times New Roman" w:cs="Times New Roman"/>
-          <w:color w:val="000000"/>
-          <w:sz w:val="24"/>
-          <w:szCs w:val="24"/>
-        </w:rPr>
-        <w:t xml:space="preserve">se utiliza como indicadores </w:t>
-      </w:r>
-      <w:r>
-        <w:rPr>
-          <w:rFonts w:ascii="Times New Roman" w:eastAsia="Times New Roman" w:hAnsi="Times New Roman" w:cs="Times New Roman"/>
-          <w:color w:val="000000"/>
-          <w:sz w:val="24"/>
-          <w:szCs w:val="24"/>
-        </w:rPr>
-        <w:t>la ocupación, la capacidad de alojamiento, los ingresos y el empleo. La información de oferta proviene de la Encuesta de Ocupación de Alojamientos Turísticos. La evolución de la oferta turística se puede analizar con frecuencia anual o mensual</w:t>
-      </w:r>
-      <w:r>
-        <w:rPr>
-          <w:rFonts w:ascii="Times New Roman" w:eastAsia="Times New Roman" w:hAnsi="Times New Roman" w:cs="Times New Roman"/>
-          <w:color w:val="000000"/>
-          <w:sz w:val="24"/>
-          <w:szCs w:val="24"/>
-        </w:rPr>
-        <w:t xml:space="preserve">, </w:t>
-      </w:r>
-      <w:r>
-        <w:rPr>
-          <w:rFonts w:ascii="Times New Roman" w:eastAsia="Times New Roman" w:hAnsi="Times New Roman" w:cs="Times New Roman"/>
-          <w:color w:val="000000"/>
-          <w:sz w:val="24"/>
-          <w:szCs w:val="24"/>
-        </w:rPr>
-        <w:t>con observaciones en nivel o variación anual para las diferentes regiones de Lanzarote, según el tipo de alojamiento o el mercado de origen. El lado de la oferta muestra indicadores, tales como, número de establecimientos, número de habitaciones, tasas de ocupación, tarifa diaria promedio (ADR), ingresos totales y empleo turístico entre otros (</w:t>
-      </w:r>
-      <w:r>
-        <w:rPr>
-          <w:rFonts w:ascii="Times New Roman" w:eastAsia="Times New Roman" w:hAnsi="Times New Roman" w:cs="Times New Roman"/>
-          <w:color w:val="000000"/>
-          <w:sz w:val="24"/>
-          <w:szCs w:val="24"/>
-        </w:rPr>
-        <w:fldChar w:fldCharType="begin"/>
-      </w:r>
-      <w:r>
-        <w:rPr>
-          <w:rFonts w:ascii="Times New Roman" w:eastAsia="Times New Roman" w:hAnsi="Times New Roman" w:cs="Times New Roman"/>
-          <w:color w:val="000000"/>
-          <w:sz w:val="24"/>
-          <w:szCs w:val="24"/>
-        </w:rPr>
-        <w:instrText xml:space="preserve"> REF _Ref85760828 \h </w:instrText>
-      </w:r>
-      <w:r>
-        <w:rPr>
-          <w:rFonts w:ascii="Times New Roman" w:eastAsia="Times New Roman" w:hAnsi="Times New Roman" w:cs="Times New Roman"/>
-          <w:color w:val="000000"/>
-          <w:sz w:val="24"/>
-          <w:szCs w:val="24"/>
-        </w:rPr>
-      </w:r>
-      <w:r>
-        <w:rPr>
-          <w:rFonts w:ascii="Times New Roman" w:eastAsia="Times New Roman" w:hAnsi="Times New Roman" w:cs="Times New Roman"/>
-          <w:color w:val="000000"/>
-          <w:sz w:val="24"/>
-          <w:szCs w:val="24"/>
-        </w:rPr>
-        <w:instrText xml:space="preserve"> \* MERGEFORMAT </w:instrText>
+        <w:rPr>
+          <w:rFonts w:ascii="Times New Roman" w:eastAsia="Times New Roman" w:hAnsi="Times New Roman" w:cs="Times New Roman"/>
+          <w:color w:val="000000"/>
+          <w:sz w:val="24"/>
+          <w:szCs w:val="24"/>
+        </w:rPr>
+        <w:instrText xml:space="preserve"> REF _Ref85760828 \h  \* MERGEFORMAT </w:instrText>
+      </w:r>
+      <w:r>
+        <w:rPr>
+          <w:rFonts w:ascii="Times New Roman" w:eastAsia="Times New Roman" w:hAnsi="Times New Roman" w:cs="Times New Roman"/>
+          <w:color w:val="000000"/>
+          <w:sz w:val="24"/>
+          <w:szCs w:val="24"/>
+        </w:rPr>
       </w:r>
       <w:r>
         <w:rPr>
@@ -6914,91 +5723,72 @@
       <w:r>
         <w:t xml:space="preserve">Figura </w:t>
       </w:r>
-      <w:r>
+      <w:fldSimple w:instr=" SEQ Figura \* ARABIC ">
+        <w:r>
+          <w:rPr>
+            <w:noProof/>
+          </w:rPr>
+          <w:t>4</w:t>
+        </w:r>
+      </w:fldSimple>
+      <w:bookmarkEnd w:id="4"/>
+      <w:r>
+        <w:t xml:space="preserve">: Oferta alojativa. </w:t>
+      </w:r>
+      <w:r>
+        <w:t xml:space="preserve">Panel de Indicadores de Turismo de Lanzarote. </w:t>
+      </w:r>
+      <w:r>
+        <w:t>Acceso</w:t>
+      </w:r>
+      <w:r>
+        <w:t>: 2021-10-09</w:t>
+      </w:r>
+    </w:p>
+    <w:p>
+      <w:pPr>
+        <w:jc w:val="both"/>
+        <w:rPr>
+          <w:rFonts w:ascii="Times New Roman" w:eastAsia="Times New Roman" w:hAnsi="Times New Roman" w:cs="Times New Roman"/>
+          <w:color w:val="000000"/>
+          <w:sz w:val="24"/>
+          <w:szCs w:val="24"/>
+        </w:rPr>
+      </w:pPr>
+      <w:r>
+        <w:rPr>
+          <w:rFonts w:ascii="Times New Roman" w:eastAsia="Times New Roman" w:hAnsi="Times New Roman" w:cs="Times New Roman"/>
+          <w:color w:val="000000"/>
+          <w:sz w:val="24"/>
+          <w:szCs w:val="24"/>
+        </w:rPr>
+        <w:t>Dentro de la sección “Cuadro de mando” (</w:t>
+      </w:r>
+      <w:r>
+        <w:rPr>
+          <w:rFonts w:ascii="Times New Roman" w:eastAsia="Times New Roman" w:hAnsi="Times New Roman" w:cs="Times New Roman"/>
+          <w:color w:val="000000"/>
+          <w:sz w:val="24"/>
+          <w:szCs w:val="24"/>
+        </w:rPr>
         <w:fldChar w:fldCharType="begin"/>
       </w:r>
       <w:r>
-        <w:instrText xml:space="preserve"> SEQ Figura \* ARABIC </w:instrText>
-      </w:r>
-      <w:r>
-        <w:fldChar w:fldCharType="separate"/>
-      </w:r>
-      <w:r>
-        <w:rPr>
-          <w:noProof/>
-        </w:rPr>
-        <w:t>4</w:t>
-      </w:r>
-      <w:r>
-        <w:fldChar w:fldCharType="end"/>
-      </w:r>
-      <w:bookmarkEnd w:id="4"/>
-      <w:r>
-        <w:t xml:space="preserve">: Oferta alojativa. </w:t>
-      </w:r>
-      <w:r>
-        <w:t xml:space="preserve">Panel de Indicadores de Turismo de Lanzarote. </w:t>
-      </w:r>
-      <w:r>
-        <w:t>Acceso</w:t>
-      </w:r>
-      <w:r>
-        <w:t>: 2021-10-09</w:t>
-      </w:r>
-    </w:p>
-    <w:p>
-      <w:pPr>
-        <w:jc w:val="both"/>
-        <w:rPr>
-          <w:rFonts w:ascii="Times New Roman" w:eastAsia="Times New Roman" w:hAnsi="Times New Roman" w:cs="Times New Roman"/>
-          <w:color w:val="000000"/>
-          <w:sz w:val="24"/>
-          <w:szCs w:val="24"/>
-        </w:rPr>
-      </w:pPr>
-      <w:r>
-        <w:rPr>
-          <w:rFonts w:ascii="Times New Roman" w:eastAsia="Times New Roman" w:hAnsi="Times New Roman" w:cs="Times New Roman"/>
-          <w:color w:val="000000"/>
-          <w:sz w:val="24"/>
-          <w:szCs w:val="24"/>
-        </w:rPr>
-        <w:t>Dentro de la sección “Cuadro de mando” (</w:t>
-      </w:r>
-      <w:r>
-        <w:rPr>
-          <w:rFonts w:ascii="Times New Roman" w:eastAsia="Times New Roman" w:hAnsi="Times New Roman" w:cs="Times New Roman"/>
-          <w:color w:val="000000"/>
-          <w:sz w:val="24"/>
-          <w:szCs w:val="24"/>
-        </w:rPr>
-        <w:fldChar w:fldCharType="begin"/>
-      </w:r>
-      <w:r>
-        <w:rPr>
-          <w:rFonts w:ascii="Times New Roman" w:eastAsia="Times New Roman" w:hAnsi="Times New Roman" w:cs="Times New Roman"/>
-          <w:color w:val="000000"/>
-          <w:sz w:val="24"/>
-          <w:szCs w:val="24"/>
-        </w:rPr>
-        <w:instrText xml:space="preserve"> REF _Ref85761051 \h </w:instrText>
-      </w:r>
-      <w:r>
-        <w:rPr>
-          <w:rFonts w:ascii="Times New Roman" w:eastAsia="Times New Roman" w:hAnsi="Times New Roman" w:cs="Times New Roman"/>
-          <w:color w:val="000000"/>
-          <w:sz w:val="24"/>
-          <w:szCs w:val="24"/>
-        </w:rPr>
-      </w:r>
-      <w:r>
-        <w:rPr>
-          <w:rFonts w:ascii="Times New Roman" w:eastAsia="Times New Roman" w:hAnsi="Times New Roman" w:cs="Times New Roman"/>
-          <w:color w:val="000000"/>
-          <w:sz w:val="24"/>
-          <w:szCs w:val="24"/>
-        </w:rPr>
-        <w:instrText xml:space="preserve"> \* MERGEFORMAT </w:instrText>
+        <w:rPr>
+          <w:rFonts w:ascii="Times New Roman" w:eastAsia="Times New Roman" w:hAnsi="Times New Roman" w:cs="Times New Roman"/>
+          <w:color w:val="000000"/>
+          <w:sz w:val="24"/>
+          <w:szCs w:val="24"/>
+        </w:rPr>
+        <w:instrText xml:space="preserve"> REF _Ref85761051 \h  \* MERGEFORMAT </w:instrText>
+      </w:r>
+      <w:r>
+        <w:rPr>
+          <w:rFonts w:ascii="Times New Roman" w:eastAsia="Times New Roman" w:hAnsi="Times New Roman" w:cs="Times New Roman"/>
+          <w:color w:val="000000"/>
+          <w:sz w:val="24"/>
+          <w:szCs w:val="24"/>
+        </w:rPr>
       </w:r>
       <w:r>
         <w:rPr>
@@ -7122,24 +5912,14 @@
       <w:r>
         <w:t xml:space="preserve">Figura </w:t>
       </w:r>
-      <w:r>
-        <w:fldChar w:fldCharType="begin"/>
-      </w:r>
-      <w:r>
-        <w:instrText xml:space="preserve"> SEQ Figura \* ARABIC </w:instrText>
-      </w:r>
-      <w:r>
-        <w:fldChar w:fldCharType="separate"/>
-      </w:r>
-      <w:r>
-        <w:rPr>
-          <w:noProof/>
-        </w:rPr>
-        <w:t>5</w:t>
-      </w:r>
-      <w:r>
-        <w:fldChar w:fldCharType="end"/>
-      </w:r>
+      <w:fldSimple w:instr=" SEQ Figura \* ARABIC ">
+        <w:r>
+          <w:rPr>
+            <w:noProof/>
+          </w:rPr>
+          <w:t>5</w:t>
+        </w:r>
+      </w:fldSimple>
       <w:bookmarkEnd w:id="5"/>
       <w:r>
         <w:t xml:space="preserve">: Cuadro de mando. </w:t>
@@ -7536,27 +6316,7 @@
           <w:sz w:val="24"/>
           <w:szCs w:val="24"/>
         </w:rPr>
-        <w:t xml:space="preserve"> R, </w:t>
-      </w:r>
-      <w:proofErr w:type="spellStart"/>
-      <w:r>
-        <w:rPr>
-          <w:rFonts w:ascii="Times New Roman" w:eastAsia="Times New Roman" w:hAnsi="Times New Roman" w:cs="Times New Roman"/>
-          <w:color w:val="000000"/>
-          <w:sz w:val="24"/>
-          <w:szCs w:val="24"/>
-        </w:rPr>
-        <w:t>istacbaser</w:t>
-      </w:r>
-      <w:proofErr w:type="spellEnd"/>
-      <w:r>
-        <w:rPr>
-          <w:rFonts w:ascii="Times New Roman" w:eastAsia="Times New Roman" w:hAnsi="Times New Roman" w:cs="Times New Roman"/>
-          <w:color w:val="000000"/>
-          <w:sz w:val="24"/>
-          <w:szCs w:val="24"/>
-        </w:rPr>
-        <w:t>, que administra</w:t>
+        <w:t xml:space="preserve"> R, istacbaser, que administra</w:t>
       </w:r>
       <w:r>
         <w:rPr>
@@ -8003,27 +6763,7 @@
           <w:sz w:val="24"/>
           <w:szCs w:val="24"/>
         </w:rPr>
-        <w:t xml:space="preserve">, en este caso </w:t>
-      </w:r>
-      <w:proofErr w:type="spellStart"/>
-      <w:r>
-        <w:rPr>
-          <w:rFonts w:ascii="Times New Roman" w:eastAsia="Times New Roman" w:hAnsi="Times New Roman" w:cs="Times New Roman"/>
-          <w:color w:val="000000"/>
-          <w:sz w:val="24"/>
-          <w:szCs w:val="24"/>
-        </w:rPr>
-        <w:t>el</w:t>
-      </w:r>
-      <w:proofErr w:type="spellEnd"/>
-      <w:r>
-        <w:rPr>
-          <w:rFonts w:ascii="Times New Roman" w:eastAsia="Times New Roman" w:hAnsi="Times New Roman" w:cs="Times New Roman"/>
-          <w:color w:val="000000"/>
-          <w:sz w:val="24"/>
-          <w:szCs w:val="24"/>
-        </w:rPr>
-        <w:t xml:space="preserve"> Centro de Datos de Lanzarote,</w:t>
+        <w:t>, en este caso el Centro de Datos de Lanzarote,</w:t>
       </w:r>
       <w:r>
         <w:rPr>
@@ -8091,6 +6831,7 @@
           <w:color w:val="000000"/>
           <w:sz w:val="28"/>
           <w:szCs w:val="28"/>
+          <w:lang w:val="en-US"/>
         </w:rPr>
       </w:pPr>
       <w:r>
@@ -8101,6 +6842,7 @@
           <w:color w:val="000000"/>
           <w:sz w:val="28"/>
           <w:szCs w:val="28"/>
+          <w:lang w:val="en-US"/>
         </w:rPr>
         <w:lastRenderedPageBreak/>
         <w:t>Referencias</w:t>
@@ -8119,6 +6861,7 @@
           <w:noProof/>
           <w:sz w:val="24"/>
           <w:szCs w:val="24"/>
+          <w:lang w:val="en-US"/>
         </w:rPr>
       </w:pPr>
       <w:r>
@@ -8136,6 +6879,7 @@
           <w:color w:val="000000"/>
           <w:sz w:val="24"/>
           <w:szCs w:val="24"/>
+          <w:lang w:val="en-US"/>
         </w:rPr>
         <w:instrText xml:space="preserve">ADDIN Mendeley Bibliography CSL_BIBLIOGRAPHY </w:instrText>
       </w:r>
@@ -8154,6 +6898,7 @@
           <w:noProof/>
           <w:sz w:val="24"/>
           <w:szCs w:val="24"/>
+          <w:lang w:val="en-US"/>
         </w:rPr>
         <w:t xml:space="preserve">Arel-Bundock, V. (2021). </w:t>
       </w:r>
@@ -8165,6 +6910,7 @@
           <w:noProof/>
           <w:sz w:val="24"/>
           <w:szCs w:val="24"/>
+          <w:lang w:val="en-US"/>
         </w:rPr>
         <w:t>World Development Indicators and Other World Bank Data [R package WDI version 2.7.4]</w:t>
       </w:r>
@@ -8174,6 +6920,7 @@
           <w:noProof/>
           <w:sz w:val="24"/>
           <w:szCs w:val="24"/>
+          <w:lang w:val="en-US"/>
         </w:rPr>
         <w:t>. https://cran.r-project.org/package=WDI</w:t>
       </w:r>
@@ -8191,6 +6938,7 @@
           <w:noProof/>
           <w:sz w:val="24"/>
           <w:szCs w:val="24"/>
+          <w:lang w:val="en-US"/>
         </w:rPr>
       </w:pPr>
       <w:r>
@@ -8199,6 +6947,7 @@
           <w:noProof/>
           <w:sz w:val="24"/>
           <w:szCs w:val="24"/>
+          <w:lang w:val="en-US"/>
         </w:rPr>
         <w:t xml:space="preserve">Boettiger, C., Chamberlain, S., Hart, E., &amp; Ram, K. (2015). Building Software, Building Community: Lessons from the rOpenSci Project. </w:t>
       </w:r>
@@ -8210,6 +6959,7 @@
           <w:noProof/>
           <w:sz w:val="24"/>
           <w:szCs w:val="24"/>
+          <w:lang w:val="en-US"/>
         </w:rPr>
         <w:t>Journal of Open Research Software</w:t>
       </w:r>
@@ -8219,6 +6969,7 @@
           <w:noProof/>
           <w:sz w:val="24"/>
           <w:szCs w:val="24"/>
+          <w:lang w:val="en-US"/>
         </w:rPr>
         <w:t xml:space="preserve">, </w:t>
       </w:r>
@@ -8230,6 +6981,7 @@
           <w:noProof/>
           <w:sz w:val="24"/>
           <w:szCs w:val="24"/>
+          <w:lang w:val="en-US"/>
         </w:rPr>
         <w:t>3</w:t>
       </w:r>
@@ -8239,6 +6991,7 @@
           <w:noProof/>
           <w:sz w:val="24"/>
           <w:szCs w:val="24"/>
+          <w:lang w:val="en-US"/>
         </w:rPr>
         <w:t>(1). https://doi.org/10.5334/JORS.BU</w:t>
       </w:r>
@@ -8256,6 +7009,7 @@
           <w:noProof/>
           <w:sz w:val="24"/>
           <w:szCs w:val="24"/>
+          <w:lang w:val="en-US"/>
         </w:rPr>
       </w:pPr>
       <w:r>
@@ -8264,6 +7018,7 @@
           <w:noProof/>
           <w:sz w:val="24"/>
           <w:szCs w:val="24"/>
+          <w:lang w:val="en-US"/>
         </w:rPr>
         <w:t xml:space="preserve">Eugster, M. J. A., &amp; Schlesinger, T. (2012). </w:t>
       </w:r>
@@ -8275,6 +7030,7 @@
           <w:noProof/>
           <w:sz w:val="24"/>
           <w:szCs w:val="24"/>
+          <w:lang w:val="en-US"/>
         </w:rPr>
         <w:t>osmar: OpenStreetMap and R</w:t>
       </w:r>
@@ -8284,6 +7040,7 @@
           <w:noProof/>
           <w:sz w:val="24"/>
           <w:szCs w:val="24"/>
+          <w:lang w:val="en-US"/>
         </w:rPr>
         <w:t>. http://api.openstreetmap.org/api/</w:t>
       </w:r>

</xml_diff>